<commit_message>
Fixed some typos and mis-leading terms in all whitepapers
</commit_message>
<xml_diff>
--- a/papers/whitepapers/Galilel_Core_Whitepaper-deu.docx
+++ b/papers/whitepapers/Galilel_Core_Whitepaper-deu.docx
@@ -1903,8 +1903,6 @@
       </w:pPr>
       <w:bookmarkStart w:id="0" w:name="_Toc735413"/>
       <w:bookmarkStart w:id="1" w:name="_Toc8305404"/>
-      <w:bookmarkStart w:id="2" w:name="_GoBack"/>
-      <w:bookmarkEnd w:id="2"/>
       <w:r>
         <w:rPr>
           <w:rFonts w:eastAsia="Microsoft YaHei Light"/>
@@ -1945,12 +1943,235 @@
       <w:pPr>
         <w:pStyle w:val="berschrift1"/>
       </w:pPr>
-      <w:bookmarkStart w:id="3" w:name="_Toc735414"/>
-      <w:bookmarkStart w:id="4" w:name="_Toc8305405"/>
+      <w:bookmarkStart w:id="2" w:name="_Toc735414"/>
+      <w:bookmarkStart w:id="3" w:name="_Toc8305405"/>
       <w:r>
         <w:t>EINLEITUNG</w:t>
       </w:r>
+      <w:bookmarkEnd w:id="2"/>
       <w:bookmarkEnd w:id="3"/>
+    </w:p>
+    <w:p>
+      <w:pPr>
+        <w:rPr>
+          <w:lang w:val="en-US"/>
+        </w:rPr>
+      </w:pPr>
+      <w:proofErr w:type="spellStart"/>
+      <w:r>
+        <w:t>Galilel</w:t>
+      </w:r>
+      <w:proofErr w:type="spellEnd"/>
+      <w:r>
+        <w:t xml:space="preserve"> </w:t>
+      </w:r>
+      <w:proofErr w:type="spellStart"/>
+      <w:r>
+        <w:t>Coin</w:t>
+      </w:r>
+      <w:proofErr w:type="spellEnd"/>
+      <w:r>
+        <w:t xml:space="preserve"> </w:t>
+      </w:r>
+      <w:r>
+        <w:t>ist eine Community basierte Kryptowährung mit voller Transparenz und öffentlicher Entwicklungsmethode</w:t>
+      </w:r>
+      <w:r>
+        <w:t xml:space="preserve">. </w:t>
+      </w:r>
+      <w:r>
+        <w:t>Das Vertrauensverhältnis zwischen Investoren und dem Entwicklungsteam ist der Schlüssel zum Erfolg</w:t>
+      </w:r>
+      <w:r>
+        <w:t xml:space="preserve">. </w:t>
+      </w:r>
+      <w:r>
+        <w:t xml:space="preserve">Deswegen hat das Team ein GitHub Projekt namens </w:t>
+      </w:r>
+      <w:r>
+        <w:rPr>
+          <w:i/>
+        </w:rPr>
+        <w:t>Galilel-Project</w:t>
+      </w:r>
+      <w:r>
+        <w:rPr>
+          <w:i/>
+          <w:vertAlign w:val="superscript"/>
+        </w:rPr>
+        <w:t>2</w:t>
+      </w:r>
+      <w:r>
+        <w:t xml:space="preserve"> angelegt, in dem alle Entwicklungsschritte, inklusive des </w:t>
+      </w:r>
+      <w:r>
+        <w:t>Quelltexts</w:t>
+      </w:r>
+      <w:r>
+        <w:t xml:space="preserve">, in öffentlichen Repositorien nachvollzogen werden können und eine öffentliche </w:t>
+      </w:r>
+      <w:proofErr w:type="spellStart"/>
+      <w:r>
+        <w:rPr>
+          <w:i/>
+        </w:rPr>
+        <w:t>Know</w:t>
+      </w:r>
+      <w:proofErr w:type="spellEnd"/>
+      <w:r>
+        <w:rPr>
+          <w:i/>
+        </w:rPr>
+        <w:t xml:space="preserve"> </w:t>
+      </w:r>
+      <w:proofErr w:type="spellStart"/>
+      <w:r>
+        <w:rPr>
+          <w:i/>
+        </w:rPr>
+        <w:t>Your</w:t>
+      </w:r>
+      <w:proofErr w:type="spellEnd"/>
+      <w:r>
+        <w:rPr>
+          <w:i/>
+        </w:rPr>
+        <w:t xml:space="preserve"> Developer (KYD)</w:t>
+      </w:r>
+      <w:r>
+        <w:rPr>
+          <w:i/>
+          <w:vertAlign w:val="superscript"/>
+        </w:rPr>
+        <w:t>3</w:t>
+      </w:r>
+      <w:r>
+        <w:t xml:space="preserve"> Verifikation durchlaufen</w:t>
+      </w:r>
+      <w:r>
+        <w:t xml:space="preserve">. </w:t>
+      </w:r>
+      <w:r>
+        <w:t>Das Projekt nutzt hauptsächlich</w:t>
+      </w:r>
+      <w:r>
+        <w:t xml:space="preserve"> </w:t>
+      </w:r>
+      <w:r>
+        <w:rPr>
+          <w:i/>
+        </w:rPr>
+        <w:t>MIT</w:t>
+      </w:r>
+      <w:r>
+        <w:rPr>
+          <w:i/>
+          <w:vertAlign w:val="superscript"/>
+        </w:rPr>
+        <w:t>4</w:t>
+      </w:r>
+      <w:r>
+        <w:t xml:space="preserve">, </w:t>
+      </w:r>
+      <w:r>
+        <w:rPr>
+          <w:i/>
+        </w:rPr>
+        <w:t>GPLv3</w:t>
+      </w:r>
+      <w:r>
+        <w:rPr>
+          <w:i/>
+          <w:vertAlign w:val="superscript"/>
+        </w:rPr>
+        <w:t>5</w:t>
+      </w:r>
+      <w:r>
+        <w:t xml:space="preserve"> </w:t>
+      </w:r>
+      <w:r>
+        <w:t>u</w:t>
+      </w:r>
+      <w:r>
+        <w:t xml:space="preserve">nd </w:t>
+      </w:r>
+      <w:r>
+        <w:rPr>
+          <w:i/>
+        </w:rPr>
+        <w:t>CC-BY-NC 4.0</w:t>
+      </w:r>
+      <w:r>
+        <w:rPr>
+          <w:i/>
+          <w:vertAlign w:val="superscript"/>
+        </w:rPr>
+        <w:t>6</w:t>
+      </w:r>
+      <w:r>
+        <w:t xml:space="preserve"> </w:t>
+      </w:r>
+      <w:r>
+        <w:t>O</w:t>
+      </w:r>
+      <w:r>
+        <w:t xml:space="preserve">pen </w:t>
+      </w:r>
+      <w:r>
+        <w:t>S</w:t>
+      </w:r>
+      <w:r>
+        <w:t xml:space="preserve">ource and </w:t>
+      </w:r>
+      <w:r>
+        <w:t>O</w:t>
+      </w:r>
+      <w:r>
+        <w:t>pen</w:t>
+      </w:r>
+      <w:r>
+        <w:t>-</w:t>
+      </w:r>
+      <w:r>
+        <w:t xml:space="preserve">Content </w:t>
+      </w:r>
+      <w:r>
+        <w:t>Lizenzen</w:t>
+      </w:r>
+      <w:r>
+        <w:t xml:space="preserve">. </w:t>
+      </w:r>
+      <w:r>
+        <w:t>Die Übersetzungen und Lokalisierungen nutzen die</w:t>
+      </w:r>
+      <w:r>
+        <w:t xml:space="preserve"> </w:t>
+      </w:r>
+      <w:r>
+        <w:rPr>
+          <w:i/>
+        </w:rPr>
+        <w:t>Transifex</w:t>
+      </w:r>
+      <w:r>
+        <w:rPr>
+          <w:i/>
+          <w:vertAlign w:val="superscript"/>
+        </w:rPr>
+        <w:t>7</w:t>
+      </w:r>
+      <w:r>
+        <w:t xml:space="preserve"> Plattform.</w:t>
+      </w:r>
+    </w:p>
+    <w:p>
+      <w:pPr>
+        <w:pStyle w:val="berschrift1"/>
+      </w:pPr>
+      <w:bookmarkStart w:id="4" w:name="_Toc8305406"/>
+      <w:r>
+        <w:t>GALILEL COIN</w:t>
+      </w:r>
       <w:bookmarkEnd w:id="4"/>
     </w:p>
     <w:p>
@@ -1959,6 +2180,9 @@
           <w:lang w:val="en-US"/>
         </w:rPr>
       </w:pPr>
+      <w:r>
+        <w:t xml:space="preserve">Der </w:t>
+      </w:r>
       <w:proofErr w:type="spellStart"/>
       <w:r>
         <w:t>Galilel</w:t>
@@ -1973,208 +2197,163 @@
       </w:r>
       <w:proofErr w:type="spellEnd"/>
       <w:r>
+        <w:t xml:space="preserve"> (GALI and </w:t>
+      </w:r>
+      <w:proofErr w:type="spellStart"/>
+      <w:r>
+        <w:t>zGALI</w:t>
+      </w:r>
+      <w:proofErr w:type="spellEnd"/>
+      <w:r>
+        <w:t>) is</w:t>
+      </w:r>
+      <w:r>
+        <w:t>t</w:t>
+      </w:r>
+      <w:r>
         <w:t xml:space="preserve"> </w:t>
       </w:r>
       <w:r>
-        <w:t>ist eine Community basierte Kryptowährung mit voller Transparenz und öffentlicher Entwicklungsmethode</w:t>
-      </w:r>
-      <w:r>
-        <w:t xml:space="preserve">. </w:t>
-      </w:r>
-      <w:r>
-        <w:t>Das Vertrauensverhältnis zwischen Investoren und dem Entwicklungsteam ist der Schlüssel zum Erfolg</w:t>
-      </w:r>
-      <w:r>
-        <w:t xml:space="preserve">. </w:t>
-      </w:r>
-      <w:r>
-        <w:t xml:space="preserve">Deswegen hat das Team ein GitHub Projekt namens </w:t>
+        <w:t>eine</w:t>
+      </w:r>
+      <w:r>
+        <w:t xml:space="preserve"> </w:t>
+      </w:r>
+      <w:r>
+        <w:t>O</w:t>
+      </w:r>
+      <w:r>
+        <w:t>pen</w:t>
+      </w:r>
+      <w:r>
+        <w:t xml:space="preserve"> S</w:t>
+      </w:r>
+      <w:r>
+        <w:t xml:space="preserve">ource </w:t>
+      </w:r>
+      <w:r>
+        <w:t>öffentliche</w:t>
+      </w:r>
+      <w:r>
+        <w:t xml:space="preserve"> and private Proof-</w:t>
+      </w:r>
+      <w:proofErr w:type="spellStart"/>
+      <w:r>
+        <w:t>of</w:t>
+      </w:r>
+      <w:proofErr w:type="spellEnd"/>
+      <w:r>
+        <w:t xml:space="preserve">-Stake </w:t>
+      </w:r>
+      <w:r>
+        <w:t>Kryptwährung</w:t>
+      </w:r>
+      <w:r>
+        <w:t xml:space="preserve"> </w:t>
+      </w:r>
+      <w:r>
+        <w:t>für schnelle</w:t>
+      </w:r>
+      <w:r>
+        <w:t xml:space="preserve"> (</w:t>
+      </w:r>
+      <w:r>
+        <w:t>mithilfe von</w:t>
+      </w:r>
+      <w:r>
+        <w:t xml:space="preserve"> </w:t>
+      </w:r>
+      <w:proofErr w:type="spellStart"/>
+      <w:r>
+        <w:t>SwiftX</w:t>
+      </w:r>
+      <w:proofErr w:type="spellEnd"/>
+      <w:r>
+        <w:t>), private (</w:t>
       </w:r>
       <w:r>
         <w:rPr>
           <w:i/>
         </w:rPr>
-        <w:t>Galilel-Project</w:t>
+        <w:t>Zerocoin</w:t>
       </w:r>
       <w:r>
         <w:rPr>
           <w:i/>
           <w:vertAlign w:val="superscript"/>
         </w:rPr>
-        <w:t>1</w:t>
-      </w:r>
-      <w:r>
-        <w:t xml:space="preserve"> angelegt, in dem alle Entwicklungsschritte, inklusive des </w:t>
-      </w:r>
-      <w:r>
-        <w:t>Quelltexts</w:t>
-      </w:r>
-      <w:r>
-        <w:t xml:space="preserve">, in öffentlichen Repositorien nachvollzogen werden können und eine öffentliche </w:t>
-      </w:r>
-      <w:proofErr w:type="spellStart"/>
-      <w:r>
-        <w:rPr>
-          <w:i/>
-        </w:rPr>
-        <w:t>Know</w:t>
-      </w:r>
-      <w:proofErr w:type="spellEnd"/>
-      <w:r>
-        <w:rPr>
-          <w:i/>
-        </w:rPr>
+        <w:t>8</w:t>
+      </w:r>
+      <w:r>
         <w:t xml:space="preserve"> </w:t>
       </w:r>
-      <w:proofErr w:type="spellStart"/>
-      <w:r>
-        <w:rPr>
-          <w:i/>
-        </w:rPr>
-        <w:t>Your</w:t>
-      </w:r>
-      <w:proofErr w:type="spellEnd"/>
-      <w:r>
-        <w:rPr>
-          <w:i/>
-        </w:rPr>
-        <w:t xml:space="preserve"> Developer (KYD)</w:t>
-      </w:r>
-      <w:r>
-        <w:rPr>
-          <w:i/>
-          <w:vertAlign w:val="superscript"/>
-        </w:rPr>
-        <w:t>2</w:t>
-      </w:r>
-      <w:r>
-        <w:t xml:space="preserve"> Verifikation durchlaufen</w:t>
+      <w:r>
+        <w:lastRenderedPageBreak/>
+        <w:t>P</w:t>
+      </w:r>
+      <w:r>
+        <w:t>roto</w:t>
+      </w:r>
+      <w:r>
+        <w:t>k</w:t>
+      </w:r>
+      <w:r>
+        <w:t>ol</w:t>
+      </w:r>
+      <w:r>
+        <w:t>l</w:t>
+      </w:r>
+      <w:r>
+        <w:t xml:space="preserve">) </w:t>
+      </w:r>
+      <w:r>
+        <w:t>u</w:t>
+      </w:r>
+      <w:r>
+        <w:t xml:space="preserve">nd </w:t>
+      </w:r>
+      <w:r>
+        <w:t>sichere Microtransaktionen</w:t>
       </w:r>
       <w:r>
         <w:t xml:space="preserve">. </w:t>
       </w:r>
       <w:r>
-        <w:t>Das Projekt nutzt hauptsächlich</w:t>
-      </w:r>
-      <w:r>
-        <w:t xml:space="preserve"> </w:t>
-      </w:r>
-      <w:r>
-        <w:rPr>
-          <w:i/>
-        </w:rPr>
-        <w:t>MIT</w:t>
-      </w:r>
-      <w:r>
-        <w:rPr>
-          <w:i/>
-          <w:vertAlign w:val="superscript"/>
-        </w:rPr>
-        <w:t>3</w:t>
-      </w:r>
-      <w:r>
-        <w:t xml:space="preserve">, </w:t>
-      </w:r>
-      <w:r>
-        <w:rPr>
-          <w:i/>
-        </w:rPr>
-        <w:t>GPLv3</w:t>
-      </w:r>
-      <w:r>
-        <w:rPr>
-          <w:i/>
-          <w:vertAlign w:val="superscript"/>
-        </w:rPr>
-        <w:t>4</w:t>
-      </w:r>
-      <w:r>
-        <w:t xml:space="preserve"> </w:t>
-      </w:r>
-      <w:r>
-        <w:t>u</w:t>
-      </w:r>
-      <w:r>
-        <w:t xml:space="preserve">nd </w:t>
-      </w:r>
-      <w:r>
-        <w:rPr>
-          <w:i/>
-        </w:rPr>
-        <w:t>CC-BY-NC 4.0</w:t>
-      </w:r>
-      <w:r>
-        <w:rPr>
-          <w:i/>
-          <w:vertAlign w:val="superscript"/>
-        </w:rPr>
-        <w:t>5</w:t>
-      </w:r>
-      <w:r>
-        <w:t xml:space="preserve"> </w:t>
-      </w:r>
-      <w:r>
-        <w:t>O</w:t>
-      </w:r>
-      <w:r>
-        <w:t xml:space="preserve">pen </w:t>
-      </w:r>
-      <w:r>
-        <w:t>S</w:t>
-      </w:r>
-      <w:r>
-        <w:t xml:space="preserve">ource and </w:t>
-      </w:r>
-      <w:r>
-        <w:t>O</w:t>
-      </w:r>
-      <w:r>
-        <w:t>pen</w:t>
-      </w:r>
-      <w:r>
-        <w:t>-</w:t>
-      </w:r>
-      <w:r>
-        <w:t xml:space="preserve">Content </w:t>
-      </w:r>
-      <w:r>
-        <w:t>Lizenzen</w:t>
+        <w:t>Das Hauptziel ist es eine voll dezentralisiert, sichere und anonyme Netzwerkanwendung zu erstellen, die keine zentrale Instanz benötigt</w:t>
       </w:r>
       <w:r>
         <w:t xml:space="preserve">. </w:t>
       </w:r>
       <w:r>
-        <w:t>Die Übersetzungen und Lokalisierungen nutzen die</w:t>
-      </w:r>
-      <w:r>
-        <w:t xml:space="preserve"> </w:t>
-      </w:r>
-      <w:r>
-        <w:rPr>
-          <w:i/>
-        </w:rPr>
-        <w:t>Transifex</w:t>
-      </w:r>
-      <w:r>
-        <w:rPr>
-          <w:i/>
-          <w:vertAlign w:val="superscript"/>
-        </w:rPr>
-        <w:t>6</w:t>
-      </w:r>
-      <w:r>
-        <w:t xml:space="preserve"> Plattform.</w:t>
+        <w:t>Durch das verteilte System sind tausende Anwender für den Betrieb der Applikation zuständig und es gibt keinen singulären Fehlerpunkt.</w:t>
       </w:r>
     </w:p>
     <w:p>
       <w:pPr>
         <w:pStyle w:val="berschrift1"/>
       </w:pPr>
-      <w:bookmarkStart w:id="5" w:name="_Toc8305406"/>
-      <w:r>
-        <w:t>GALILEL COIN</w:t>
+      <w:bookmarkStart w:id="5" w:name="_Toc735416"/>
+      <w:bookmarkStart w:id="6" w:name="_Toc8305407"/>
+      <w:r>
+        <w:t>PROBLEM</w:t>
+      </w:r>
+      <w:r>
+        <w:t>E</w:t>
+      </w:r>
+      <w:r>
+        <w:t xml:space="preserve"> </w:t>
+      </w:r>
+      <w:r>
+        <w:t>U</w:t>
+      </w:r>
+      <w:r>
+        <w:t xml:space="preserve">ND </w:t>
+      </w:r>
+      <w:r>
+        <w:t>LÖSUNGEN</w:t>
       </w:r>
       <w:bookmarkEnd w:id="5"/>
+      <w:bookmarkEnd w:id="6"/>
     </w:p>
     <w:p>
       <w:pPr>
@@ -2183,282 +2362,101 @@
         </w:rPr>
       </w:pPr>
       <w:r>
-        <w:t xml:space="preserve">Der </w:t>
-      </w:r>
-      <w:proofErr w:type="spellStart"/>
-      <w:r>
-        <w:t>Galilel</w:t>
-      </w:r>
-      <w:proofErr w:type="spellEnd"/>
+        <w:t>Die Blockchain Technologie generiert ein weltweit großes Interesse, die wachsende Beliebtheit und Verwendung viele</w:t>
+      </w:r>
+      <w:r>
+        <w:t>r</w:t>
+      </w:r>
+      <w:r>
+        <w:t xml:space="preserve"> Firmen für verschiedene andere Anwendungszwecke, als nur digitales Geld</w:t>
+      </w:r>
+      <w:r>
+        <w:t xml:space="preserve">, </w:t>
+      </w:r>
+      <w:r>
+        <w:t>beschleunigen diesen Trend</w:t>
+      </w:r>
+      <w:r>
+        <w:t>.</w:t>
+      </w:r>
       <w:r>
         <w:t xml:space="preserve"> </w:t>
       </w:r>
-      <w:proofErr w:type="spellStart"/>
-      <w:r>
-        <w:t>Coin</w:t>
-      </w:r>
-      <w:proofErr w:type="spellEnd"/>
-      <w:r>
-        <w:t xml:space="preserve"> (GALI and </w:t>
-      </w:r>
-      <w:proofErr w:type="spellStart"/>
-      <w:r>
-        <w:t>zGALI</w:t>
-      </w:r>
-      <w:proofErr w:type="spellEnd"/>
-      <w:r>
-        <w:t>) is</w:t>
+      <w:r>
+        <w:t>Die Verwendung als Zahlungsm</w:t>
+      </w:r>
+      <w:r>
+        <w:t>ittel</w:t>
+      </w:r>
+      <w:r>
+        <w:t xml:space="preserve"> erfordert spezifische Funktionen für die Validierung und Speicherung </w:t>
       </w:r>
       <w:r>
         <w:t>t</w:t>
       </w:r>
       <w:r>
+        <w:t>ausender von Transaktionen</w:t>
+      </w:r>
+      <w:r>
+        <w:t xml:space="preserve">. </w:t>
+      </w:r>
+      <w:r>
+        <w:t>Während dies bereits durch existierende Konsens</w:t>
+      </w:r>
+      <w:r>
+        <w:t>-</w:t>
+      </w:r>
+      <w:r>
+        <w:t>Algorithmen für die Generierung von Bl</w:t>
+      </w:r>
+      <w:r>
+        <w:t>öcken</w:t>
+      </w:r>
+      <w:r>
+        <w:t xml:space="preserve"> gelöst ist, existieren verschiedene Schwächen i</w:t>
+      </w:r>
+      <w:r>
+        <w:t>n</w:t>
+      </w:r>
+      <w:r>
         <w:t xml:space="preserve"> </w:t>
       </w:r>
       <w:r>
-        <w:t>eine</w:t>
-      </w:r>
-      <w:r>
-        <w:t xml:space="preserve"> </w:t>
-      </w:r>
-      <w:r>
-        <w:t>O</w:t>
-      </w:r>
-      <w:r>
-        <w:t>pen</w:t>
-      </w:r>
-      <w:r>
-        <w:t xml:space="preserve"> S</w:t>
-      </w:r>
-      <w:r>
-        <w:t xml:space="preserve">ource </w:t>
-      </w:r>
-      <w:r>
-        <w:t>öffentliche</w:t>
-      </w:r>
-      <w:r>
-        <w:t xml:space="preserve"> and private Proof-</w:t>
-      </w:r>
-      <w:proofErr w:type="spellStart"/>
-      <w:r>
-        <w:t>of</w:t>
-      </w:r>
-      <w:proofErr w:type="spellEnd"/>
-      <w:r>
-        <w:t xml:space="preserve">-Stake </w:t>
-      </w:r>
-      <w:r>
-        <w:t>Kryptwährung</w:t>
-      </w:r>
-      <w:r>
-        <w:t xml:space="preserve"> </w:t>
-      </w:r>
-      <w:r>
-        <w:t>für schnelle</w:t>
-      </w:r>
-      <w:r>
-        <w:t xml:space="preserve"> (</w:t>
-      </w:r>
-      <w:r>
-        <w:t>mithilfe von</w:t>
-      </w:r>
-      <w:r>
-        <w:t xml:space="preserve"> </w:t>
-      </w:r>
-      <w:proofErr w:type="spellStart"/>
-      <w:r>
-        <w:t>SwiftX</w:t>
-      </w:r>
-      <w:proofErr w:type="spellEnd"/>
-      <w:r>
-        <w:t>), private (</w:t>
-      </w:r>
-      <w:r>
-        <w:rPr>
-          <w:i/>
-        </w:rPr>
-        <w:t>Zerocoin</w:t>
-      </w:r>
-      <w:r>
-        <w:rPr>
-          <w:i/>
-          <w:vertAlign w:val="superscript"/>
-        </w:rPr>
-        <w:t>8</w:t>
-      </w:r>
-      <w:r>
-        <w:t xml:space="preserve"> </w:t>
-      </w:r>
-      <w:r>
-        <w:lastRenderedPageBreak/>
-        <w:t>P</w:t>
-      </w:r>
-      <w:r>
-        <w:t>roto</w:t>
-      </w:r>
-      <w:r>
-        <w:t>k</w:t>
-      </w:r>
-      <w:r>
-        <w:t>ol</w:t>
-      </w:r>
-      <w:r>
-        <w:t>l</w:t>
-      </w:r>
-      <w:r>
-        <w:t xml:space="preserve">) </w:t>
-      </w:r>
-      <w:r>
-        <w:t>u</w:t>
-      </w:r>
-      <w:r>
-        <w:t xml:space="preserve">nd </w:t>
-      </w:r>
-      <w:r>
-        <w:t>sichere Microtransaktionen</w:t>
-      </w:r>
-      <w:r>
-        <w:t xml:space="preserve">. </w:t>
-      </w:r>
-      <w:r>
-        <w:t>Das Hauptziel ist es eine voll dezentralisiert, sichere und anonyme Netzwerkanwendung zu erstellen, die keine zentrale Instanz benötigt</w:t>
-      </w:r>
-      <w:r>
-        <w:t xml:space="preserve">. </w:t>
-      </w:r>
-      <w:r>
-        <w:t>Durch das verteilte System sind tausende Anwender für den Betrieb der Applikation zuständig und es gibt keinen singulären Fehlerpunkt.</w:t>
+        <w:t>aktuellen</w:t>
+      </w:r>
+      <w:r>
+        <w:t xml:space="preserve"> Implementationen, die eine Mainstream Adaption digitalen Geldes verhindern</w:t>
+      </w:r>
+      <w:r>
+        <w:t>.</w:t>
       </w:r>
     </w:p>
     <w:p>
       <w:pPr>
         <w:pStyle w:val="berschrift1"/>
       </w:pPr>
-      <w:bookmarkStart w:id="6" w:name="_Toc735416"/>
-      <w:bookmarkStart w:id="7" w:name="_Toc8305407"/>
-      <w:r>
-        <w:t>PROBLEM</w:t>
-      </w:r>
-      <w:r>
-        <w:t>E</w:t>
-      </w:r>
-      <w:r>
-        <w:t xml:space="preserve"> </w:t>
-      </w:r>
-      <w:r>
-        <w:t>U</w:t>
-      </w:r>
-      <w:r>
-        <w:t xml:space="preserve">ND </w:t>
-      </w:r>
-      <w:r>
-        <w:t>LÖSUNGEN</w:t>
-      </w:r>
-      <w:bookmarkEnd w:id="6"/>
+      <w:bookmarkStart w:id="7" w:name="_Toc8305408"/>
+      <w:r>
+        <w:t>DYNAMI</w:t>
+      </w:r>
+      <w:r>
+        <w:t>SCHES</w:t>
+      </w:r>
+      <w:r>
+        <w:t xml:space="preserve"> ZEROCOIN PROOF-OF-STAKE</w:t>
+      </w:r>
+      <w:r>
+        <w:t xml:space="preserve"> (</w:t>
+      </w:r>
+      <w:proofErr w:type="spellStart"/>
+      <w:r>
+        <w:t>dzPoS</w:t>
+      </w:r>
+      <w:proofErr w:type="spellEnd"/>
+      <w:r>
+        <w:t>)</w:t>
+      </w:r>
       <w:bookmarkEnd w:id="7"/>
-    </w:p>
-    <w:p>
-      <w:pPr>
-        <w:rPr>
-          <w:lang w:val="en-US"/>
-        </w:rPr>
-      </w:pPr>
-      <w:r>
-        <w:t>Die Blockchain Technologie generiert ein weltweit großes Interesse, die wachsende Beliebtheit und Verwendung viele</w:t>
-      </w:r>
-      <w:r>
-        <w:t>r</w:t>
-      </w:r>
-      <w:r>
-        <w:t xml:space="preserve"> Firmen für verschiedene andere Anwendungszwecke, als nur digitales Geld</w:t>
-      </w:r>
-      <w:r>
-        <w:t xml:space="preserve">, </w:t>
-      </w:r>
-      <w:r>
-        <w:t>beschleunigen diesen Trend</w:t>
-      </w:r>
-      <w:r>
-        <w:t>.</w:t>
-      </w:r>
-      <w:r>
-        <w:t xml:space="preserve"> </w:t>
-      </w:r>
-      <w:r>
-        <w:t>Die Verwendung als Zahlungsm</w:t>
-      </w:r>
-      <w:r>
-        <w:t>ittel</w:t>
-      </w:r>
-      <w:r>
-        <w:t xml:space="preserve"> erfordert spezifische Funktionen für die Validierung und Speicherung </w:t>
-      </w:r>
-      <w:r>
-        <w:t>t</w:t>
-      </w:r>
-      <w:r>
-        <w:t>ausender von Transaktionen</w:t>
-      </w:r>
-      <w:r>
-        <w:t xml:space="preserve">. </w:t>
-      </w:r>
-      <w:r>
-        <w:t>Während dies bereits durch existierende Konsens</w:t>
-      </w:r>
-      <w:r>
-        <w:t>-</w:t>
-      </w:r>
-      <w:r>
-        <w:t>Algorithmen für die Generierung von Bl</w:t>
-      </w:r>
-      <w:r>
-        <w:t>öcken</w:t>
-      </w:r>
-      <w:r>
-        <w:t xml:space="preserve"> gelöst ist, existieren verschiedene Schwächen i</w:t>
-      </w:r>
-      <w:r>
-        <w:t>n</w:t>
-      </w:r>
-      <w:r>
-        <w:t xml:space="preserve"> </w:t>
-      </w:r>
-      <w:r>
-        <w:t>aktuellen</w:t>
-      </w:r>
-      <w:r>
-        <w:t xml:space="preserve"> Implementationen, die eine Mainstream Adaption digitalen Geldes verhindern</w:t>
-      </w:r>
-      <w:r>
-        <w:t>.</w:t>
-      </w:r>
-    </w:p>
-    <w:p>
-      <w:pPr>
-        <w:pStyle w:val="berschrift1"/>
-      </w:pPr>
-      <w:bookmarkStart w:id="8" w:name="_Toc8305408"/>
-      <w:r>
-        <w:t>DYNAMI</w:t>
-      </w:r>
-      <w:r>
-        <w:t>SCHES</w:t>
-      </w:r>
-      <w:r>
-        <w:t xml:space="preserve"> ZEROCOIN PROOF-OF-STAKE</w:t>
-      </w:r>
-      <w:r>
-        <w:t xml:space="preserve"> (</w:t>
-      </w:r>
-      <w:proofErr w:type="spellStart"/>
-      <w:r>
-        <w:t>dzPoS</w:t>
-      </w:r>
-      <w:proofErr w:type="spellEnd"/>
-      <w:r>
-        <w:t>)</w:t>
-      </w:r>
-      <w:bookmarkEnd w:id="8"/>
     </w:p>
     <w:p>
       <w:pPr>
@@ -2860,7 +2858,7 @@
       <w:pPr>
         <w:pStyle w:val="berschrift1"/>
       </w:pPr>
-      <w:bookmarkStart w:id="9" w:name="_Toc8305409"/>
+      <w:bookmarkStart w:id="8" w:name="_Toc8305409"/>
       <w:r>
         <w:lastRenderedPageBreak/>
         <w:t>NACHWEISBARE TRANSAKTIONEN</w:t>
@@ -2876,7 +2874,7 @@
       <w:r>
         <w:t>)</w:t>
       </w:r>
-      <w:bookmarkEnd w:id="9"/>
+      <w:bookmarkEnd w:id="8"/>
     </w:p>
     <w:p>
       <w:pPr>
@@ -3099,7 +3097,7 @@
       <w:pPr>
         <w:pStyle w:val="berschrift1"/>
       </w:pPr>
-      <w:bookmarkStart w:id="10" w:name="_Toc8305410"/>
+      <w:bookmarkStart w:id="9" w:name="_Toc8305410"/>
       <w:r>
         <w:lastRenderedPageBreak/>
         <w:t>HYBRID</w:t>
@@ -3121,7 +3119,7 @@
       <w:r>
         <w:t>)</w:t>
       </w:r>
-      <w:bookmarkEnd w:id="10"/>
+      <w:bookmarkEnd w:id="9"/>
     </w:p>
     <w:p>
       <w:pPr>
@@ -3959,7 +3957,7 @@
       <w:pPr>
         <w:pStyle w:val="berschrift1"/>
       </w:pPr>
-      <w:bookmarkStart w:id="11" w:name="_Toc8305411"/>
+      <w:bookmarkStart w:id="10" w:name="_Toc8305411"/>
       <w:r>
         <w:lastRenderedPageBreak/>
         <w:t>TERMINEINLAGEN</w:t>
@@ -3975,7 +3973,7 @@
       <w:r>
         <w:t>)</w:t>
       </w:r>
-      <w:bookmarkEnd w:id="11"/>
+      <w:bookmarkEnd w:id="10"/>
     </w:p>
     <w:p>
       <w:pPr>
@@ -4342,7 +4340,7 @@
       <w:pPr>
         <w:pStyle w:val="berschrift1"/>
       </w:pPr>
-      <w:bookmarkStart w:id="12" w:name="_Toc8305412"/>
+      <w:bookmarkStart w:id="11" w:name="_Toc8305412"/>
       <w:r>
         <w:rPr>
           <w:rStyle w:val="tlid-translation"/>
@@ -4361,7 +4359,7 @@
       <w:r>
         <w:t>)</w:t>
       </w:r>
-      <w:bookmarkEnd w:id="12"/>
+      <w:bookmarkEnd w:id="11"/>
     </w:p>
     <w:p>
       <w:pPr>
@@ -4701,19 +4699,7 @@
         <w:t>liquidiert</w:t>
       </w:r>
       <w:r>
-        <w:t xml:space="preserve"> nur Belohnungen, nie </w:t>
-      </w:r>
-      <w:r>
-        <w:t>Termineinlagen</w:t>
-      </w:r>
-      <w:r>
-        <w:t xml:space="preserve"> oder</w:t>
-      </w:r>
-      <w:r>
-        <w:t xml:space="preserve"> das </w:t>
-      </w:r>
-      <w:r>
-        <w:t>Entwicklungsbudget</w:t>
+        <w:t xml:space="preserve"> nur Belohnungen, nie Termineinlagen oder das Entwicklungsbudget</w:t>
       </w:r>
       <w:r>
         <w:t xml:space="preserve">. </w:t>
@@ -4725,13 +4711,7 @@
         <w:t>Liquidieren</w:t>
       </w:r>
       <w:r>
-        <w:t xml:space="preserve"> von </w:t>
-      </w:r>
-      <w:r>
-        <w:t>Münzen</w:t>
-      </w:r>
-      <w:r>
-        <w:t xml:space="preserve"> wird</w:t>
+        <w:t xml:space="preserve"> von Münzen wird</w:t>
       </w:r>
       <w:r>
         <w:t xml:space="preserve"> </w:t>
@@ -4811,13 +4791,7 @@
         <w:t xml:space="preserve"> </w:t>
       </w:r>
       <w:r>
-        <w:t xml:space="preserve">Woche bevor die </w:t>
-      </w:r>
-      <w:r>
-        <w:t>m</w:t>
-      </w:r>
-      <w:r>
-        <w:t xml:space="preserve">omentane </w:t>
+        <w:t xml:space="preserve">Woche bevor die momentane </w:t>
       </w:r>
       <w:r>
         <w:t>Liquidierungs</w:t>
@@ -5326,7 +5300,7 @@
       <w:pPr>
         <w:pStyle w:val="berschrift1"/>
       </w:pPr>
-      <w:bookmarkStart w:id="13" w:name="_Toc8305413"/>
+      <w:bookmarkStart w:id="12" w:name="_Toc8305413"/>
       <w:r>
         <w:lastRenderedPageBreak/>
         <w:t>SOFORT-</w:t>
@@ -5345,7 +5319,7 @@
       <w:r>
         <w:t>)</w:t>
       </w:r>
-      <w:bookmarkEnd w:id="13"/>
+      <w:bookmarkEnd w:id="12"/>
     </w:p>
     <w:p>
       <w:pPr>
@@ -5377,80 +5351,52 @@
         <w:t>V</w:t>
       </w:r>
       <w:r>
-        <w:t>iele Kryptowährungen versuch</w:t>
-      </w:r>
-      <w:r>
-        <w:t>en</w:t>
+        <w:t>iele Kryptowährungen versuchen eine unverständlich hohe</w:t>
       </w:r>
       <w:r>
         <w:t xml:space="preserve"> </w:t>
       </w:r>
       <w:r>
-        <w:t>eine unverständlich</w:t>
-      </w:r>
-      <w:r>
-        <w:t xml:space="preserve"> hohe</w:t>
+        <w:t>Kapitalrendite</w:t>
+      </w:r>
+      <w:r>
+        <w:t xml:space="preserve"> (ROI) </w:t>
+      </w:r>
+      <w:r>
+        <w:t xml:space="preserve">zu generieren und </w:t>
+      </w:r>
+      <w:r>
+        <w:t>scheitern</w:t>
       </w:r>
       <w:r>
         <w:t xml:space="preserve"> </w:t>
       </w:r>
       <w:r>
-        <w:t>Kapitalrendite</w:t>
-      </w:r>
-      <w:r>
-        <w:t xml:space="preserve"> (ROI) </w:t>
-      </w:r>
-      <w:r>
-        <w:t>zu generieren</w:t>
-      </w:r>
-      <w:r>
-        <w:t xml:space="preserve"> und</w:t>
+        <w:t>sowie</w:t>
+      </w:r>
+      <w:r>
+        <w:t xml:space="preserve"> die Inflation ein</w:t>
+      </w:r>
+      <w:r>
+        <w:t>setzt.</w:t>
       </w:r>
       <w:r>
         <w:t xml:space="preserve"> </w:t>
       </w:r>
       <w:r>
-        <w:t>scheitern</w:t>
-      </w:r>
+        <w:t>Zusätzlich ist die</w:t>
+      </w:r>
+      <w:r>
+        <w:t xml:space="preserve"> Verteilung der Belohnungen zwischen </w:t>
+      </w:r>
+      <w:proofErr w:type="spellStart"/>
+      <w:r>
+        <w:t>Staking</w:t>
+      </w:r>
+      <w:proofErr w:type="spellEnd"/>
       <w:r>
         <w:t xml:space="preserve"> </w:t>
       </w:r>
-      <w:r>
-        <w:t>sowie</w:t>
-      </w:r>
-      <w:r>
-        <w:t xml:space="preserve"> die Inflation ein</w:t>
-      </w:r>
-      <w:r>
-        <w:t>setzt.</w:t>
-      </w:r>
-      <w:r>
-        <w:t xml:space="preserve"> </w:t>
-      </w:r>
-      <w:r>
-        <w:t>Zusätzlich ist die</w:t>
-      </w:r>
-      <w:r>
-        <w:t xml:space="preserve"> </w:t>
-      </w:r>
-      <w:r>
-        <w:t>V</w:t>
-      </w:r>
-      <w:r>
-        <w:t xml:space="preserve">erteilung </w:t>
-      </w:r>
-      <w:r>
-        <w:t xml:space="preserve">der Belohnungen </w:t>
-      </w:r>
-      <w:r>
-        <w:t xml:space="preserve">zwischen </w:t>
-      </w:r>
-      <w:r>
-        <w:t>S</w:t>
-      </w:r>
-      <w:r>
-        <w:t xml:space="preserve">taking </w:t>
-      </w:r>
       <w:proofErr w:type="spellStart"/>
       <w:r>
         <w:t>Wallets</w:t>
@@ -5465,13 +5411,7 @@
       </w:r>
       <w:proofErr w:type="spellEnd"/>
       <w:r>
-        <w:t xml:space="preserve"> </w:t>
-      </w:r>
-      <w:r>
-        <w:t>unausgeglichen</w:t>
-      </w:r>
-      <w:r>
-        <w:t>. D</w:t>
+        <w:t xml:space="preserve"> unausgeglichen. D</w:t>
       </w:r>
       <w:r>
         <w:t>ies</w:t>
@@ -5782,16 +5722,7 @@
         <w:t xml:space="preserve">. </w:t>
       </w:r>
       <w:r>
-        <w:t xml:space="preserve">Es ist </w:t>
-      </w:r>
-      <w:r>
-        <w:t>v</w:t>
-      </w:r>
-      <w:r>
-        <w:t>ergleichbar zum</w:t>
-      </w:r>
-      <w:r>
-        <w:t xml:space="preserve"> “</w:t>
+        <w:t>Es ist vergleichbar zum “</w:t>
       </w:r>
       <w:r>
         <w:t>Instant On</w:t>
@@ -5841,12 +5772,12 @@
       <w:pPr>
         <w:pStyle w:val="berschrift1"/>
       </w:pPr>
-      <w:bookmarkStart w:id="14" w:name="_Toc8305414"/>
+      <w:bookmarkStart w:id="13" w:name="_Toc8305414"/>
       <w:r>
         <w:lastRenderedPageBreak/>
         <w:t>EIGENSCHAFTEN UND SPEZIFIKATIONEN</w:t>
       </w:r>
-      <w:bookmarkEnd w:id="14"/>
+      <w:bookmarkEnd w:id="13"/>
     </w:p>
     <w:tbl>
       <w:tblPr>
@@ -8091,11 +8022,13 @@
             <w:r>
               <w:t>geprägter</w:t>
             </w:r>
-          </w:p>
-          <w:p>
-            <w:pPr>
-              <w:pStyle w:val="Untertitel"/>
-            </w:pPr>
+            <w:proofErr w:type="spellEnd"/>
+          </w:p>
+          <w:p>
+            <w:pPr>
+              <w:pStyle w:val="Untertitel"/>
+            </w:pPr>
+            <w:proofErr w:type="spellStart"/>
             <w:r>
               <w:t>zGALI</w:t>
             </w:r>
@@ -10743,14 +10676,14 @@
       <w:pPr>
         <w:pStyle w:val="berschrift1"/>
       </w:pPr>
-      <w:bookmarkStart w:id="15" w:name="_Toc735424"/>
-      <w:bookmarkStart w:id="16" w:name="_Toc8305415"/>
+      <w:bookmarkStart w:id="14" w:name="_Toc735424"/>
+      <w:bookmarkStart w:id="15" w:name="_Toc8305415"/>
       <w:r>
         <w:lastRenderedPageBreak/>
         <w:t>WETTBEWERBSANALYSE</w:t>
       </w:r>
+      <w:bookmarkEnd w:id="14"/>
       <w:bookmarkEnd w:id="15"/>
-      <w:bookmarkEnd w:id="16"/>
     </w:p>
     <w:p>
       <w:pPr>
@@ -14420,12 +14353,14 @@
       <w:pPr>
         <w:pStyle w:val="berschrift1"/>
       </w:pPr>
-      <w:bookmarkStart w:id="17" w:name="_Toc8305416"/>
+      <w:bookmarkStart w:id="16" w:name="_Toc8305416"/>
+      <w:bookmarkStart w:id="17" w:name="_GoBack"/>
+      <w:bookmarkEnd w:id="17"/>
       <w:r>
         <w:lastRenderedPageBreak/>
         <w:t>ROADMAP</w:t>
       </w:r>
-      <w:bookmarkEnd w:id="17"/>
+      <w:bookmarkEnd w:id="16"/>
     </w:p>
     <w:p>
       <w:r>
@@ -14535,38 +14470,32 @@
         <w:t xml:space="preserve">) </w:t>
       </w:r>
       <w:r>
-        <w:t>mehr Entwicklung und Tests</w:t>
+        <w:t>mehr Entwicklung und Tests nach der</w:t>
       </w:r>
       <w:r>
         <w:t xml:space="preserve"> </w:t>
       </w:r>
-      <w:r>
-        <w:t>nach der</w:t>
+      <w:proofErr w:type="spellStart"/>
+      <w:r>
+        <w:t>Zerocoin</w:t>
+      </w:r>
+      <w:proofErr w:type="spellEnd"/>
+      <w:r>
+        <w:t xml:space="preserve"> v2 </w:t>
+      </w:r>
+      <w:r>
+        <w:t>Aktivierung</w:t>
       </w:r>
       <w:r>
         <w:t xml:space="preserve"> </w:t>
       </w:r>
-      <w:proofErr w:type="spellStart"/>
-      <w:r>
-        <w:t>Zerocoin</w:t>
-      </w:r>
-      <w:proofErr w:type="spellEnd"/>
-      <w:r>
-        <w:t xml:space="preserve"> v2 </w:t>
-      </w:r>
-      <w:r>
-        <w:t>Aktivierung</w:t>
+      <w:r>
+        <w:t>bei</w:t>
       </w:r>
       <w:r>
         <w:t xml:space="preserve"> </w:t>
       </w:r>
       <w:r>
-        <w:t>bei</w:t>
-      </w:r>
-      <w:r>
-        <w:t xml:space="preserve"> </w:t>
-      </w:r>
-      <w:r>
         <w:t>B</w:t>
       </w:r>
       <w:r>
@@ -14585,13 +14514,7 @@
         <w:t xml:space="preserve">. </w:t>
       </w:r>
       <w:r>
-        <w:t>Unsere Roadmap enthält nur Entwicklungs</w:t>
-      </w:r>
-      <w:r>
-        <w:t>aufgaben</w:t>
-      </w:r>
-      <w:r>
-        <w:t>. Wir glauben, dass es wichtiger ist, eindeutige Ziele zu definieren</w:t>
+        <w:t>Unsere Roadmap enthält nur Entwicklungsaufgaben. Wir glauben, dass es wichtiger ist, eindeutige Ziele zu definieren</w:t>
       </w:r>
       <w:r>
         <w:t xml:space="preserve">, </w:t>
@@ -14612,19 +14535,15 @@
         </w:numPr>
       </w:pPr>
       <w:r>
-        <w:t xml:space="preserve">Q2 2018 – Fork der PIVX </w:t>
-      </w:r>
-      <w:r>
-        <w:t>Codebasis und</w:t>
-      </w:r>
-      <w:r>
-        <w:t xml:space="preserve"> </w:t>
-      </w:r>
-      <w:r>
-        <w:t>s</w:t>
-      </w:r>
-      <w:r>
-        <w:t xml:space="preserve">tart des MAINNET. Erstellung des </w:t>
+        <w:t xml:space="preserve">Q2 2018 – Fork der PIVX Codebasis und start des MAINNET. </w:t>
+      </w:r>
+      <w:proofErr w:type="spellStart"/>
+      <w:r>
+        <w:t>Erstellung</w:t>
+      </w:r>
+      <w:proofErr w:type="spellEnd"/>
+      <w:r>
+        <w:t xml:space="preserve"> des </w:t>
       </w:r>
       <w:r>
         <w:rPr>
@@ -14640,7 +14559,31 @@
         <w:t>13</w:t>
       </w:r>
       <w:r>
-        <w:t xml:space="preserve"> Kanals für Community Abstimmungen und </w:t>
+        <w:t xml:space="preserve"> </w:t>
+      </w:r>
+      <w:proofErr w:type="spellStart"/>
+      <w:r>
+        <w:t>Kanals</w:t>
+      </w:r>
+      <w:proofErr w:type="spellEnd"/>
+      <w:r>
+        <w:t xml:space="preserve"> </w:t>
+      </w:r>
+      <w:proofErr w:type="spellStart"/>
+      <w:r>
+        <w:t>für</w:t>
+      </w:r>
+      <w:proofErr w:type="spellEnd"/>
+      <w:r>
+        <w:t xml:space="preserve"> Community </w:t>
+      </w:r>
+      <w:proofErr w:type="spellStart"/>
+      <w:r>
+        <w:t>Abstimmungen</w:t>
+      </w:r>
+      <w:proofErr w:type="spellEnd"/>
+      <w:r>
+        <w:t xml:space="preserve"> und </w:t>
       </w:r>
       <w:proofErr w:type="spellStart"/>
       <w:r>
@@ -14684,7 +14627,31 @@
         </w:numPr>
       </w:pPr>
       <w:r>
-        <w:t xml:space="preserve">Q3 2018 – Listing am ersten Exchange und Ranking Seiten. Durchführung von Community Abstimmungen bezüglich der Belohnungsstruktur, Anpassung der </w:t>
+        <w:t xml:space="preserve">Q3 2018 – Listing am ersten Exchange und Ranking Seiten. </w:t>
+      </w:r>
+      <w:proofErr w:type="spellStart"/>
+      <w:r>
+        <w:t>Durchführung</w:t>
+      </w:r>
+      <w:proofErr w:type="spellEnd"/>
+      <w:r>
+        <w:t xml:space="preserve"> von Community </w:t>
+      </w:r>
+      <w:proofErr w:type="spellStart"/>
+      <w:r>
+        <w:t>Abstimmungen</w:t>
+      </w:r>
+      <w:proofErr w:type="spellEnd"/>
+      <w:r>
+        <w:t xml:space="preserve"> </w:t>
+      </w:r>
+      <w:proofErr w:type="spellStart"/>
+      <w:r>
+        <w:t>bezüglich</w:t>
+      </w:r>
+      <w:proofErr w:type="spellEnd"/>
+      <w:r>
+        <w:t xml:space="preserve"> der </w:t>
       </w:r>
       <w:proofErr w:type="spellStart"/>
       <w:r>
@@ -14692,6 +14659,22 @@
       </w:r>
       <w:proofErr w:type="spellEnd"/>
       <w:r>
+        <w:t xml:space="preserve">, </w:t>
+      </w:r>
+      <w:proofErr w:type="spellStart"/>
+      <w:r>
+        <w:t>Anpassung</w:t>
+      </w:r>
+      <w:proofErr w:type="spellEnd"/>
+      <w:r>
+        <w:t xml:space="preserve"> der </w:t>
+      </w:r>
+      <w:proofErr w:type="spellStart"/>
+      <w:r>
+        <w:t>Belohnungsstruktur</w:t>
+      </w:r>
+      <w:proofErr w:type="spellEnd"/>
+      <w:r>
         <w:t xml:space="preserve"> und des </w:t>
       </w:r>
       <w:proofErr w:type="spellStart"/>
@@ -14783,23 +14766,23 @@
       </w:r>
       <w:proofErr w:type="spellEnd"/>
       <w:r>
-        <w:t xml:space="preserve"> Guide für die Entwickler erstellt. Eine öffentliche </w:t>
-      </w:r>
-      <w:proofErr w:type="spellStart"/>
-      <w:r>
-        <w:t>Know</w:t>
-      </w:r>
-      <w:proofErr w:type="spellEnd"/>
-      <w:r>
-        <w:t xml:space="preserve"> </w:t>
-      </w:r>
-      <w:proofErr w:type="spellStart"/>
-      <w:r>
-        <w:t>Your</w:t>
-      </w:r>
-      <w:proofErr w:type="spellEnd"/>
-      <w:r>
-        <w:t xml:space="preserve"> Developer (KYD) </w:t>
+        <w:t xml:space="preserve"> Guide </w:t>
+      </w:r>
+      <w:proofErr w:type="spellStart"/>
+      <w:r>
+        <w:t>für</w:t>
+      </w:r>
+      <w:proofErr w:type="spellEnd"/>
+      <w:r>
+        <w:t xml:space="preserve"> die Entwickler erstellt. Eine </w:t>
+      </w:r>
+      <w:proofErr w:type="spellStart"/>
+      <w:r>
+        <w:t>öffentliche</w:t>
+      </w:r>
+      <w:proofErr w:type="spellEnd"/>
+      <w:r>
+        <w:t xml:space="preserve"> Know Your Developer (KYD) </w:t>
       </w:r>
       <w:proofErr w:type="spellStart"/>
       <w:r>
@@ -14913,7 +14896,15 @@
       </w:r>
       <w:proofErr w:type="spellEnd"/>
       <w:r>
-        <w:t xml:space="preserve"> und Veröffentlichung von Release </w:t>
+        <w:t xml:space="preserve"> und </w:t>
+      </w:r>
+      <w:proofErr w:type="spellStart"/>
+      <w:r>
+        <w:t>Veröffentlichung</w:t>
+      </w:r>
+      <w:proofErr w:type="spellEnd"/>
+      <w:r>
+        <w:t xml:space="preserve"> von Release </w:t>
       </w:r>
       <w:r>
         <w:rPr>
@@ -14922,7 +14913,15 @@
         <w:t>v3.0</w:t>
       </w:r>
       <w:r>
-        <w:t xml:space="preserve"> mit </w:t>
+        <w:t xml:space="preserve"> </w:t>
+      </w:r>
+      <w:proofErr w:type="spellStart"/>
+      <w:r>
+        <w:t>mit</w:t>
+      </w:r>
+      <w:proofErr w:type="spellEnd"/>
+      <w:r>
+        <w:t xml:space="preserve"> </w:t>
       </w:r>
       <w:proofErr w:type="spellStart"/>
       <w:r>
@@ -14930,7 +14929,23 @@
       </w:r>
       <w:proofErr w:type="spellEnd"/>
       <w:r>
-        <w:t xml:space="preserve"> v1 und v2, Aktivierung bei Block 245</w:t>
+        <w:t xml:space="preserve"> v1 und v2, </w:t>
+      </w:r>
+      <w:proofErr w:type="spellStart"/>
+      <w:r>
+        <w:t>Aktivierung</w:t>
+      </w:r>
+      <w:proofErr w:type="spellEnd"/>
+      <w:r>
+        <w:t xml:space="preserve"> </w:t>
+      </w:r>
+      <w:proofErr w:type="spellStart"/>
+      <w:r>
+        <w:t>bei</w:t>
+      </w:r>
+      <w:proofErr w:type="spellEnd"/>
+      <w:r>
+        <w:t xml:space="preserve"> Block 245</w:t>
       </w:r>
       <w:r>
         <w:t>.</w:t>
@@ -14976,7 +14991,31 @@
       </w:r>
       <w:proofErr w:type="spellEnd"/>
       <w:r>
-        <w:t xml:space="preserve"> Blockchain Abstimmungen mit Abwärtskompatibilität. Aktivierung des </w:t>
+        <w:t xml:space="preserve"> Blockchain </w:t>
+      </w:r>
+      <w:proofErr w:type="spellStart"/>
+      <w:r>
+        <w:t>Abstimmungen</w:t>
+      </w:r>
+      <w:proofErr w:type="spellEnd"/>
+      <w:r>
+        <w:t xml:space="preserve"> </w:t>
+      </w:r>
+      <w:proofErr w:type="spellStart"/>
+      <w:r>
+        <w:t>mit</w:t>
+      </w:r>
+      <w:proofErr w:type="spellEnd"/>
+      <w:r>
+        <w:t xml:space="preserve"> Abwärtskompatibilität. </w:t>
+      </w:r>
+      <w:proofErr w:type="spellStart"/>
+      <w:r>
+        <w:t>Aktivierung</w:t>
+      </w:r>
+      <w:proofErr w:type="spellEnd"/>
+      <w:r>
+        <w:t xml:space="preserve"> des </w:t>
       </w:r>
       <w:proofErr w:type="spellStart"/>
       <w:r>
@@ -14984,15 +15023,7 @@
       </w:r>
       <w:proofErr w:type="spellEnd"/>
       <w:r>
-        <w:t xml:space="preserve"> Proof-</w:t>
-      </w:r>
-      <w:proofErr w:type="spellStart"/>
-      <w:r>
-        <w:t>of</w:t>
-      </w:r>
-      <w:proofErr w:type="spellEnd"/>
-      <w:r>
-        <w:t>-Stake (</w:t>
+        <w:t xml:space="preserve"> Proof-of-Stake (</w:t>
       </w:r>
       <w:proofErr w:type="spellStart"/>
       <w:r>
@@ -15032,7 +15063,31 @@
         <w:t>v3.1</w:t>
       </w:r>
       <w:r>
-        <w:t xml:space="preserve">. Erstellung und Veröffentlichung des Whitepapers für den </w:t>
+        <w:t xml:space="preserve">. </w:t>
+      </w:r>
+      <w:proofErr w:type="spellStart"/>
+      <w:r>
+        <w:t>Erstellung</w:t>
+      </w:r>
+      <w:proofErr w:type="spellEnd"/>
+      <w:r>
+        <w:t xml:space="preserve"> und </w:t>
+      </w:r>
+      <w:proofErr w:type="spellStart"/>
+      <w:r>
+        <w:t>Veröffentlichung</w:t>
+      </w:r>
+      <w:proofErr w:type="spellEnd"/>
+      <w:r>
+        <w:t xml:space="preserve"> des Whitepapers </w:t>
+      </w:r>
+      <w:proofErr w:type="spellStart"/>
+      <w:r>
+        <w:t>für</w:t>
+      </w:r>
+      <w:proofErr w:type="spellEnd"/>
+      <w:r>
+        <w:t xml:space="preserve"> den </w:t>
       </w:r>
       <w:proofErr w:type="spellStart"/>
       <w:r>
@@ -15040,15 +15095,7 @@
       </w:r>
       <w:proofErr w:type="spellEnd"/>
       <w:r>
-        <w:t xml:space="preserve"> </w:t>
-      </w:r>
-      <w:proofErr w:type="spellStart"/>
-      <w:r>
-        <w:t>Coin</w:t>
-      </w:r>
-      <w:proofErr w:type="spellEnd"/>
-      <w:r>
-        <w:t xml:space="preserve"> und </w:t>
+        <w:t xml:space="preserve"> Coin und </w:t>
       </w:r>
       <w:proofErr w:type="spellStart"/>
       <w:r>
@@ -15098,7 +15145,23 @@
         </w:numPr>
       </w:pPr>
       <w:r>
-        <w:t xml:space="preserve">Q1 2019 – Fertigstellung der Implementierung des </w:t>
+        <w:t xml:space="preserve">Q1 2019 – </w:t>
+      </w:r>
+      <w:proofErr w:type="spellStart"/>
+      <w:r>
+        <w:t>Fertigstellung</w:t>
+      </w:r>
+      <w:proofErr w:type="spellEnd"/>
+      <w:r>
+        <w:t xml:space="preserve"> der </w:t>
+      </w:r>
+      <w:proofErr w:type="spellStart"/>
+      <w:r>
+        <w:t>Implementierung</w:t>
+      </w:r>
+      <w:proofErr w:type="spellEnd"/>
+      <w:r>
+        <w:t xml:space="preserve"> des </w:t>
       </w:r>
       <w:proofErr w:type="spellStart"/>
       <w:r>
@@ -15130,7 +15193,23 @@
       </w:r>
       <w:proofErr w:type="spellEnd"/>
       <w:r>
-        <w:t xml:space="preserve">) Features und fortfahren mit der </w:t>
+        <w:t xml:space="preserve">) Features und </w:t>
+      </w:r>
+      <w:proofErr w:type="spellStart"/>
+      <w:r>
+        <w:t>fortfahren</w:t>
+      </w:r>
+      <w:proofErr w:type="spellEnd"/>
+      <w:r>
+        <w:t xml:space="preserve"> </w:t>
+      </w:r>
+      <w:proofErr w:type="spellStart"/>
+      <w:r>
+        <w:t>mit</w:t>
+      </w:r>
+      <w:proofErr w:type="spellEnd"/>
+      <w:r>
+        <w:t xml:space="preserve"> der </w:t>
       </w:r>
       <w:proofErr w:type="spellStart"/>
       <w:r>
@@ -15146,7 +15225,15 @@
       </w:r>
       <w:proofErr w:type="spellEnd"/>
       <w:r>
-        <w:t xml:space="preserve"> (GA) für </w:t>
+        <w:t xml:space="preserve"> (GA) </w:t>
+      </w:r>
+      <w:proofErr w:type="spellStart"/>
+      <w:r>
+        <w:t>für</w:t>
+      </w:r>
+      <w:proofErr w:type="spellEnd"/>
+      <w:r>
+        <w:t xml:space="preserve"> </w:t>
       </w:r>
       <w:r>
         <w:rPr>
@@ -15191,7 +15278,23 @@
       </w:r>
       <w:proofErr w:type="spellEnd"/>
       <w:r>
-        <w:t xml:space="preserve"> und ist notwendig. Die </w:t>
+        <w:t xml:space="preserve"> und </w:t>
+      </w:r>
+      <w:proofErr w:type="spellStart"/>
+      <w:r>
+        <w:t>ist</w:t>
+      </w:r>
+      <w:proofErr w:type="spellEnd"/>
+      <w:r>
+        <w:t xml:space="preserve"> </w:t>
+      </w:r>
+      <w:proofErr w:type="spellStart"/>
+      <w:r>
+        <w:t>notwendig</w:t>
+      </w:r>
+      <w:proofErr w:type="spellEnd"/>
+      <w:r>
+        <w:t xml:space="preserve">. Die </w:t>
       </w:r>
       <w:r>
         <w:t>m</w:t>
@@ -15247,7 +15350,15 @@
         </w:numPr>
       </w:pPr>
       <w:r>
-        <w:t>Q2 2019 – Fertigstellung de</w:t>
+        <w:t xml:space="preserve">Q2 2019 – </w:t>
+      </w:r>
+      <w:proofErr w:type="spellStart"/>
+      <w:r>
+        <w:t>Fertigstellung</w:t>
+      </w:r>
+      <w:proofErr w:type="spellEnd"/>
+      <w:r>
+        <w:t xml:space="preserve"> de</w:t>
       </w:r>
       <w:r>
         <w:t>s</w:t>
@@ -15275,15 +15386,7 @@
       </w:r>
       <w:proofErr w:type="spellEnd"/>
       <w:r>
-        <w:t xml:space="preserve"> Proof-</w:t>
-      </w:r>
-      <w:proofErr w:type="spellStart"/>
-      <w:r>
-        <w:t>of</w:t>
-      </w:r>
-      <w:proofErr w:type="spellEnd"/>
-      <w:r>
-        <w:t>-Stake (</w:t>
+        <w:t xml:space="preserve"> Proof-of-Stake (</w:t>
       </w:r>
       <w:proofErr w:type="spellStart"/>
       <w:r>
@@ -15291,7 +15394,15 @@
       </w:r>
       <w:proofErr w:type="spellEnd"/>
       <w:r>
-        <w:t xml:space="preserve">) für </w:t>
+        <w:t xml:space="preserve">) </w:t>
+      </w:r>
+      <w:proofErr w:type="spellStart"/>
+      <w:r>
+        <w:t>für</w:t>
+      </w:r>
+      <w:proofErr w:type="spellEnd"/>
+      <w:r>
+        <w:t xml:space="preserve"> </w:t>
       </w:r>
       <w:proofErr w:type="spellStart"/>
       <w:r>
@@ -15337,7 +15448,31 @@
         <w:t>er</w:t>
       </w:r>
       <w:r>
-        <w:t xml:space="preserve"> mobile Wallet. Spät in Q2, startet die Entwicklung der </w:t>
+        <w:t xml:space="preserve"> mobile Wallet. </w:t>
+      </w:r>
+      <w:proofErr w:type="spellStart"/>
+      <w:r>
+        <w:t>Spät</w:t>
+      </w:r>
+      <w:proofErr w:type="spellEnd"/>
+      <w:r>
+        <w:t xml:space="preserve"> in Q2, </w:t>
+      </w:r>
+      <w:proofErr w:type="spellStart"/>
+      <w:r>
+        <w:t>startet</w:t>
+      </w:r>
+      <w:proofErr w:type="spellEnd"/>
+      <w:r>
+        <w:t xml:space="preserve"> die </w:t>
+      </w:r>
+      <w:proofErr w:type="spellStart"/>
+      <w:r>
+        <w:t>Entwicklung</w:t>
+      </w:r>
+      <w:proofErr w:type="spellEnd"/>
+      <w:r>
+        <w:t xml:space="preserve"> der </w:t>
       </w:r>
       <w:proofErr w:type="spellStart"/>
       <w:r>
@@ -15412,7 +15547,23 @@
         <w:t>v5.1</w:t>
       </w:r>
       <w:r>
-        <w:t xml:space="preserve">. Dieses Feature ist abhängig von </w:t>
+        <w:t xml:space="preserve">. Dieses Feature </w:t>
+      </w:r>
+      <w:proofErr w:type="spellStart"/>
+      <w:r>
+        <w:t>ist</w:t>
+      </w:r>
+      <w:proofErr w:type="spellEnd"/>
+      <w:r>
+        <w:t xml:space="preserve"> </w:t>
+      </w:r>
+      <w:proofErr w:type="spellStart"/>
+      <w:r>
+        <w:t>abhängig</w:t>
+      </w:r>
+      <w:proofErr w:type="spellEnd"/>
+      <w:r>
+        <w:t xml:space="preserve"> von </w:t>
       </w:r>
       <w:proofErr w:type="spellStart"/>
       <w:r>
@@ -15434,15 +15585,7 @@
       </w:r>
       <w:proofErr w:type="spellEnd"/>
       <w:r>
-        <w:t xml:space="preserve"> Proof-</w:t>
-      </w:r>
-      <w:proofErr w:type="spellStart"/>
-      <w:r>
-        <w:t>of</w:t>
-      </w:r>
-      <w:proofErr w:type="spellEnd"/>
-      <w:r>
-        <w:t>-Stake (</w:t>
+        <w:t xml:space="preserve"> Proof-of-Stake (</w:t>
       </w:r>
       <w:proofErr w:type="spellStart"/>
       <w:r>
@@ -15502,7 +15645,15 @@
       </w:r>
       <w:proofErr w:type="spellEnd"/>
       <w:r>
-        <w:t xml:space="preserve">) ist </w:t>
+        <w:t xml:space="preserve">) </w:t>
+      </w:r>
+      <w:proofErr w:type="spellStart"/>
+      <w:r>
+        <w:t>ist</w:t>
+      </w:r>
+      <w:proofErr w:type="spellEnd"/>
+      <w:r>
+        <w:t xml:space="preserve"> </w:t>
       </w:r>
       <w:proofErr w:type="spellStart"/>
       <w:r>
@@ -15526,7 +15677,15 @@
       </w:r>
       <w:proofErr w:type="spellEnd"/>
       <w:r>
-        <w:t xml:space="preserve"> und die Entwicklung von </w:t>
+        <w:t xml:space="preserve"> und die </w:t>
+      </w:r>
+      <w:proofErr w:type="spellStart"/>
+      <w:r>
+        <w:t>Entwicklung</w:t>
+      </w:r>
+      <w:proofErr w:type="spellEnd"/>
+      <w:r>
+        <w:t xml:space="preserve"> von </w:t>
       </w:r>
       <w:r>
         <w:rPr>
@@ -15535,7 +15694,15 @@
         <w:t xml:space="preserve">v6.0 </w:t>
       </w:r>
       <w:r>
-        <w:t xml:space="preserve">geht weiter. Dieses Update erfordert einen Fork. Der Aktivierungsblock wird bekanntgegeben, wenn das Release Datum näher gerückt ist. Später in Q4, </w:t>
+        <w:t xml:space="preserve">geht weiter. Dieses Update erfordert einen Fork. Der Aktivierungsblock wird bekanntgegeben, wenn das Release Datum näher gerückt ist. </w:t>
+      </w:r>
+      <w:proofErr w:type="spellStart"/>
+      <w:r>
+        <w:t>Später</w:t>
+      </w:r>
+      <w:proofErr w:type="spellEnd"/>
+      <w:r>
+        <w:t xml:space="preserve"> in Q4, </w:t>
       </w:r>
       <w:proofErr w:type="spellStart"/>
       <w:r>
@@ -15722,19 +15889,7 @@
         <w:t xml:space="preserve">oadmap </w:t>
       </w:r>
       <w:r>
-        <w:t>oben genau</w:t>
-      </w:r>
-      <w:r>
-        <w:t xml:space="preserve"> </w:t>
-      </w:r>
-      <w:r>
-        <w:t>ist und den Fo</w:t>
-      </w:r>
-      <w:r>
-        <w:t>k</w:t>
-      </w:r>
-      <w:r>
-        <w:t>us auf die Blockchain legt</w:t>
+        <w:t>oben genau ist und den Fokus auf die Blockchain legt</w:t>
       </w:r>
       <w:r>
         <w:t xml:space="preserve">, </w:t>
@@ -15746,20 +15901,11 @@
         <w:t xml:space="preserve">. </w:t>
       </w:r>
       <w:r>
-        <w:t xml:space="preserve">Eine der </w:t>
-      </w:r>
-      <w:r>
-        <w:t>s</w:t>
-      </w:r>
-      <w:r>
-        <w:t xml:space="preserve">chwachen Bereiche ist das eingebaute </w:t>
-      </w:r>
-      <w:proofErr w:type="spellStart"/>
-      <w:r>
-        <w:t>Q</w:t>
-      </w:r>
-      <w:r>
-        <w:t>t</w:t>
+        <w:t xml:space="preserve">Eine der schwachen Bereiche ist das eingebaute </w:t>
+      </w:r>
+      <w:proofErr w:type="spellStart"/>
+      <w:r>
+        <w:t>Qt</w:t>
       </w:r>
       <w:proofErr w:type="spellEnd"/>
       <w:r>
@@ -15769,13 +15915,7 @@
         <w:t xml:space="preserve">. </w:t>
       </w:r>
       <w:r>
-        <w:t xml:space="preserve">Für bessere </w:t>
-      </w:r>
-      <w:r>
-        <w:t>p</w:t>
-      </w:r>
-      <w:r>
-        <w:t>lattformübergreifende Funktionalität, ist es notwendig dieses durch einen schlanken Webserver, der ein Frontend Framework nutzt zu ersetzen, um die bestmögliche Nutzererfahrung zu gewährleisten</w:t>
+        <w:t>Für bessere plattformübergreifende Funktionalität, ist es notwendig dieses durch einen schlanken Webserver, der ein Frontend Framework nutzt zu ersetzen, um die bestmögliche Nutzererfahrung zu gewährleisten</w:t>
       </w:r>
       <w:r>
         <w:t>.</w:t>
@@ -16141,16 +16281,30 @@
           <w:lang w:val="en-US"/>
         </w:rPr>
       </w:pPr>
-      <w:proofErr w:type="spellStart"/>
       <w:r>
         <w:rPr>
           <w:b/>
           <w:szCs w:val="26"/>
           <w:lang w:val="en-US"/>
         </w:rPr>
-        <w:t>Youtube</w:t>
-      </w:r>
-      <w:proofErr w:type="spellEnd"/>
+        <w:t>You</w:t>
+      </w:r>
+      <w:r>
+        <w:rPr>
+          <w:b/>
+          <w:szCs w:val="26"/>
+          <w:lang w:val="en-US"/>
+        </w:rPr>
+        <w:t>T</w:t>
+      </w:r>
+      <w:r>
+        <w:rPr>
+          <w:b/>
+          <w:szCs w:val="26"/>
+          <w:lang w:val="en-US"/>
+        </w:rPr>
+        <w:t>ube</w:t>
+      </w:r>
     </w:p>
     <w:p>
       <w:pPr>
@@ -16188,7 +16342,23 @@
           <w:szCs w:val="26"/>
           <w:lang w:val="en-US"/>
         </w:rPr>
-        <w:t>Bitcointalk</w:t>
+        <w:t>Bitcoin</w:t>
+      </w:r>
+      <w:r>
+        <w:rPr>
+          <w:b/>
+          <w:szCs w:val="26"/>
+          <w:lang w:val="en-US"/>
+        </w:rPr>
+        <w:t>T</w:t>
+      </w:r>
+      <w:r>
+        <w:rPr>
+          <w:b/>
+          <w:szCs w:val="26"/>
+          <w:lang w:val="en-US"/>
+        </w:rPr>
+        <w:t>alk</w:t>
       </w:r>
       <w:proofErr w:type="spellEnd"/>
     </w:p>
@@ -19553,7 +19723,7 @@
 </file>
 
 <file path=customXml/itemProps1.xml><?xml version="1.0" encoding="utf-8"?>
-<ds:datastoreItem xmlns:ds="http://schemas.openxmlformats.org/officeDocument/2006/customXml" ds:itemID="{AFBB77CE-3C7F-470D-9749-29847AE9418C}">
+<ds:datastoreItem xmlns:ds="http://schemas.openxmlformats.org/officeDocument/2006/customXml" ds:itemID="{66C56519-B219-482D-BABC-B59A86C92323}">
   <ds:schemaRefs>
     <ds:schemaRef ds:uri="http://schemas.openxmlformats.org/officeDocument/2006/bibliography"/>
   </ds:schemaRefs>

</xml_diff>

<commit_message>
Another round of style fixes in all whitepapers
</commit_message>
<xml_diff>
--- a/papers/whitepapers/Galilel_Core_Whitepaper-deu.docx
+++ b/papers/whitepapers/Galilel_Core_Whitepaper-deu.docx
@@ -2619,15 +2619,7 @@
         <w:t>.</w:t>
       </w:r>
     </w:p>
-    <w:p>
-      <w:pPr>
-        <w:rPr>
-          <w:sz w:val="28"/>
-          <w:szCs w:val="28"/>
-          <w:lang w:val="en-US"/>
-        </w:rPr>
-      </w:pPr>
-    </w:p>
+    <w:p/>
     <w:p>
       <w:pPr>
         <w:rPr>
@@ -3046,15 +3038,7 @@
         <w:t>.</w:t>
       </w:r>
     </w:p>
-    <w:p>
-      <w:pPr>
-        <w:rPr>
-          <w:sz w:val="28"/>
-          <w:szCs w:val="28"/>
-          <w:lang w:val="en-US"/>
-        </w:rPr>
-      </w:pPr>
-    </w:p>
+    <w:p/>
     <w:p>
       <w:pPr>
         <w:rPr>
@@ -3375,16 +3359,7 @@
         <w:t>.</w:t>
       </w:r>
     </w:p>
-    <w:p>
-      <w:pPr>
-        <w:rPr>
-          <w:color w:val="595959" w:themeColor="text1" w:themeTint="A6"/>
-          <w:sz w:val="28"/>
-          <w:szCs w:val="28"/>
-          <w:lang w:val="en-US"/>
-        </w:rPr>
-      </w:pPr>
-    </w:p>
+    <w:p/>
     <w:p>
       <w:pPr>
         <w:rPr>
@@ -4141,14 +4116,7 @@
         <w:t xml:space="preserve"> Wallet.</w:t>
       </w:r>
     </w:p>
-    <w:p>
-      <w:pPr>
-        <w:rPr>
-          <w:szCs w:val="26"/>
-          <w:lang w:val="en-US"/>
-        </w:rPr>
-      </w:pPr>
-    </w:p>
+    <w:p/>
     <w:p>
       <w:pPr>
         <w:rPr>
@@ -4641,14 +4609,7 @@
         <w:t>.</w:t>
       </w:r>
     </w:p>
-    <w:p>
-      <w:pPr>
-        <w:rPr>
-          <w:szCs w:val="26"/>
-          <w:lang w:val="en-US"/>
-        </w:rPr>
-      </w:pPr>
-    </w:p>
+    <w:p/>
     <w:p>
       <w:pPr>
         <w:rPr>
@@ -5612,14 +5573,7 @@
         <w:t>.</w:t>
       </w:r>
     </w:p>
-    <w:p>
-      <w:pPr>
-        <w:rPr>
-          <w:szCs w:val="26"/>
-          <w:lang w:val="en-US"/>
-        </w:rPr>
-      </w:pPr>
-    </w:p>
+    <w:p/>
     <w:p>
       <w:pPr>
         <w:rPr>
@@ -5628,6 +5582,8 @@
           <w:szCs w:val="32"/>
         </w:rPr>
       </w:pPr>
+      <w:bookmarkStart w:id="13" w:name="_GoBack"/>
+      <w:bookmarkEnd w:id="13"/>
       <w:proofErr w:type="spellStart"/>
       <w:r>
         <w:t>Galilel</w:t>
@@ -5772,12 +5728,12 @@
       <w:pPr>
         <w:pStyle w:val="berschrift1"/>
       </w:pPr>
-      <w:bookmarkStart w:id="13" w:name="_Toc8305414"/>
+      <w:bookmarkStart w:id="14" w:name="_Toc8305414"/>
       <w:r>
         <w:lastRenderedPageBreak/>
         <w:t>EIGENSCHAFTEN UND SPEZIFIKATIONEN</w:t>
       </w:r>
-      <w:bookmarkEnd w:id="13"/>
+      <w:bookmarkEnd w:id="14"/>
     </w:p>
     <w:tbl>
       <w:tblPr>
@@ -10676,14 +10632,14 @@
       <w:pPr>
         <w:pStyle w:val="berschrift1"/>
       </w:pPr>
-      <w:bookmarkStart w:id="14" w:name="_Toc735424"/>
-      <w:bookmarkStart w:id="15" w:name="_Toc8305415"/>
+      <w:bookmarkStart w:id="15" w:name="_Toc735424"/>
+      <w:bookmarkStart w:id="16" w:name="_Toc8305415"/>
       <w:r>
         <w:lastRenderedPageBreak/>
         <w:t>WETTBEWERBSANALYSE</w:t>
       </w:r>
-      <w:bookmarkEnd w:id="14"/>
       <w:bookmarkEnd w:id="15"/>
+      <w:bookmarkEnd w:id="16"/>
     </w:p>
     <w:p>
       <w:pPr>
@@ -14353,14 +14309,12 @@
       <w:pPr>
         <w:pStyle w:val="berschrift1"/>
       </w:pPr>
-      <w:bookmarkStart w:id="16" w:name="_Toc8305416"/>
-      <w:bookmarkStart w:id="17" w:name="_GoBack"/>
-      <w:bookmarkEnd w:id="17"/>
+      <w:bookmarkStart w:id="17" w:name="_Toc8305416"/>
       <w:r>
         <w:lastRenderedPageBreak/>
         <w:t>ROADMAP</w:t>
       </w:r>
-      <w:bookmarkEnd w:id="16"/>
+      <w:bookmarkEnd w:id="17"/>
     </w:p>
     <w:p>
       <w:r>
@@ -19723,7 +19677,7 @@
 </file>
 
 <file path=customXml/itemProps1.xml><?xml version="1.0" encoding="utf-8"?>
-<ds:datastoreItem xmlns:ds="http://schemas.openxmlformats.org/officeDocument/2006/customXml" ds:itemID="{66C56519-B219-482D-BABC-B59A86C92323}">
+<ds:datastoreItem xmlns:ds="http://schemas.openxmlformats.org/officeDocument/2006/customXml" ds:itemID="{450EA1E3-0C59-4398-96E5-542596E8C0E5}">
   <ds:schemaRefs>
     <ds:schemaRef ds:uri="http://schemas.openxmlformats.org/officeDocument/2006/bibliography"/>
   </ds:schemaRefs>

</xml_diff>

<commit_message>
Aligned footer and last page logo position in all whitepapers
</commit_message>
<xml_diff>
--- a/papers/whitepapers/Galilel_Core_Whitepaper-deu.docx
+++ b/papers/whitepapers/Galilel_Core_Whitepaper-deu.docx
@@ -2288,38 +2288,41 @@
         <w:t xml:space="preserve"> </w:t>
       </w:r>
       <w:r>
+        <w:t>P</w:t>
+      </w:r>
+      <w:r>
+        <w:t>roto</w:t>
+      </w:r>
+      <w:r>
+        <w:t>k</w:t>
+      </w:r>
+      <w:r>
+        <w:t>ol</w:t>
+      </w:r>
+      <w:r>
+        <w:t>l</w:t>
+      </w:r>
+      <w:r>
+        <w:t xml:space="preserve">) </w:t>
+      </w:r>
+      <w:r>
+        <w:t>u</w:t>
+      </w:r>
+      <w:r>
+        <w:t xml:space="preserve">nd </w:t>
+      </w:r>
+      <w:r>
+        <w:t>sichere Microtransaktionen</w:t>
+      </w:r>
+      <w:r>
+        <w:t xml:space="preserve">. </w:t>
+      </w:r>
+      <w:r>
+        <w:t xml:space="preserve">Das Hauptziel ist es eine voll dezentralisiert, sichere </w:t>
+      </w:r>
+      <w:r>
         <w:lastRenderedPageBreak/>
-        <w:t>P</w:t>
-      </w:r>
-      <w:r>
-        <w:t>roto</w:t>
-      </w:r>
-      <w:r>
-        <w:t>k</w:t>
-      </w:r>
-      <w:r>
-        <w:t>ol</w:t>
-      </w:r>
-      <w:r>
-        <w:t>l</w:t>
-      </w:r>
-      <w:r>
-        <w:t xml:space="preserve">) </w:t>
-      </w:r>
-      <w:r>
-        <w:t>u</w:t>
-      </w:r>
-      <w:r>
-        <w:t xml:space="preserve">nd </w:t>
-      </w:r>
-      <w:r>
-        <w:t>sichere Microtransaktionen</w:t>
-      </w:r>
-      <w:r>
-        <w:t xml:space="preserve">. </w:t>
-      </w:r>
-      <w:r>
-        <w:t>Das Hauptziel ist es eine voll dezentralisiert, sichere und anonyme Netzwerkanwendung zu erstellen, die keine zentrale Instanz benötigt</w:t>
+        <w:t>und anonyme Netzwerkanwendung zu erstellen, die keine zentrale Instanz benötigt</w:t>
       </w:r>
       <w:r>
         <w:t xml:space="preserve">. </w:t>
@@ -3459,16 +3462,13 @@
         <w:t xml:space="preserve"> </w:t>
       </w:r>
       <w:r>
-        <w:t xml:space="preserve">wird immer </w:t>
-      </w:r>
-      <w:r>
+        <w:t xml:space="preserve">wird immer mit </w:t>
+      </w:r>
+      <w:r>
+        <w:rPr>
+          <w:b/>
+        </w:rPr>
         <w:lastRenderedPageBreak/>
-        <w:t xml:space="preserve">mit </w:t>
-      </w:r>
-      <w:r>
-        <w:rPr>
-          <w:b/>
-        </w:rPr>
         <w:t>zehn</w:t>
       </w:r>
       <w:r>
@@ -5582,8 +5582,6 @@
           <w:szCs w:val="32"/>
         </w:rPr>
       </w:pPr>
-      <w:bookmarkStart w:id="13" w:name="_GoBack"/>
-      <w:bookmarkEnd w:id="13"/>
       <w:proofErr w:type="spellStart"/>
       <w:r>
         <w:t>Galilel</w:t>
@@ -5728,12 +5726,12 @@
       <w:pPr>
         <w:pStyle w:val="berschrift1"/>
       </w:pPr>
-      <w:bookmarkStart w:id="14" w:name="_Toc8305414"/>
+      <w:bookmarkStart w:id="13" w:name="_Toc8305414"/>
       <w:r>
         <w:lastRenderedPageBreak/>
         <w:t>EIGENSCHAFTEN UND SPEZIFIKATIONEN</w:t>
       </w:r>
-      <w:bookmarkEnd w:id="14"/>
+      <w:bookmarkEnd w:id="13"/>
     </w:p>
     <w:tbl>
       <w:tblPr>
@@ -8576,9 +8574,6 @@
     <w:p>
       <w:pPr>
         <w:rPr>
-          <w:color w:val="595959" w:themeColor="text1" w:themeTint="A6"/>
-          <w:sz w:val="28"/>
-          <w:szCs w:val="28"/>
           <w:lang w:val="es-MX"/>
         </w:rPr>
       </w:pPr>
@@ -10632,14 +10627,14 @@
       <w:pPr>
         <w:pStyle w:val="berschrift1"/>
       </w:pPr>
-      <w:bookmarkStart w:id="15" w:name="_Toc735424"/>
-      <w:bookmarkStart w:id="16" w:name="_Toc8305415"/>
+      <w:bookmarkStart w:id="14" w:name="_Toc735424"/>
+      <w:bookmarkStart w:id="15" w:name="_Toc8305415"/>
       <w:r>
         <w:lastRenderedPageBreak/>
         <w:t>WETTBEWERBSANALYSE</w:t>
       </w:r>
+      <w:bookmarkEnd w:id="14"/>
       <w:bookmarkEnd w:id="15"/>
-      <w:bookmarkEnd w:id="16"/>
     </w:p>
     <w:p>
       <w:pPr>
@@ -14309,12 +14304,12 @@
       <w:pPr>
         <w:pStyle w:val="berschrift1"/>
       </w:pPr>
-      <w:bookmarkStart w:id="17" w:name="_Toc8305416"/>
+      <w:bookmarkStart w:id="16" w:name="_Toc8305416"/>
       <w:r>
         <w:lastRenderedPageBreak/>
         <w:t>ROADMAP</w:t>
       </w:r>
-      <w:bookmarkEnd w:id="17"/>
+      <w:bookmarkEnd w:id="16"/>
     </w:p>
     <w:p>
       <w:r>
@@ -15003,7 +14998,6 @@
       </w:r>
       <w:proofErr w:type="spellStart"/>
       <w:r>
-        <w:lastRenderedPageBreak/>
         <w:t>Veröffentlichung</w:t>
       </w:r>
       <w:proofErr w:type="spellEnd"/>
@@ -15099,6 +15093,7 @@
         </w:numPr>
       </w:pPr>
       <w:r>
+        <w:lastRenderedPageBreak/>
         <w:t xml:space="preserve">Q1 2019 – </w:t>
       </w:r>
       <w:proofErr w:type="spellStart"/>
@@ -15836,20 +15831,23 @@
         </w:rPr>
       </w:pPr>
       <w:r>
+        <w:t>Während die R</w:t>
+      </w:r>
+      <w:r>
+        <w:t xml:space="preserve">oadmap </w:t>
+      </w:r>
+      <w:r>
+        <w:t>oben genau ist und den Fokus auf die Blockchain legt</w:t>
+      </w:r>
+      <w:r>
+        <w:t xml:space="preserve">, </w:t>
+      </w:r>
+      <w:r>
+        <w:t xml:space="preserve">hat das Team viele andere Ideen für weitere Technologieverbesserungen und um die Wallet </w:t>
+      </w:r>
+      <w:r>
         <w:lastRenderedPageBreak/>
-        <w:t>Während die R</w:t>
-      </w:r>
-      <w:r>
-        <w:t xml:space="preserve">oadmap </w:t>
-      </w:r>
-      <w:r>
-        <w:t>oben genau ist und den Fokus auf die Blockchain legt</w:t>
-      </w:r>
-      <w:r>
-        <w:t xml:space="preserve">, </w:t>
-      </w:r>
-      <w:r>
-        <w:t>hat das Team viele andere Ideen für weitere Technologieverbesserungen und um die Wallet Nutzung zu vereinfachen</w:t>
+        <w:t>Nutzung zu vereinfachen</w:t>
       </w:r>
       <w:r>
         <w:t xml:space="preserve">. </w:t>
@@ -15879,11 +15877,11 @@
       <w:pPr>
         <w:pStyle w:val="berschrift1"/>
       </w:pPr>
-      <w:bookmarkStart w:id="18" w:name="_Toc8305417"/>
+      <w:bookmarkStart w:id="17" w:name="_Toc8305417"/>
       <w:r>
         <w:t>HILFE</w:t>
       </w:r>
-      <w:bookmarkEnd w:id="18"/>
+      <w:bookmarkEnd w:id="17"/>
     </w:p>
     <w:p>
       <w:pPr>
@@ -15942,7 +15940,7 @@
       <w:pPr>
         <w:pStyle w:val="berschrift1"/>
       </w:pPr>
-      <w:bookmarkStart w:id="19" w:name="_Toc8305418"/>
+      <w:bookmarkStart w:id="18" w:name="_Toc8305418"/>
       <w:r>
         <w:lastRenderedPageBreak/>
         <w:t>WICHTIGE</w:t>
@@ -15950,7 +15948,7 @@
       <w:r>
         <w:t xml:space="preserve"> LINKS</w:t>
       </w:r>
-      <w:bookmarkEnd w:id="19"/>
+      <w:bookmarkEnd w:id="18"/>
     </w:p>
     <w:p>
       <w:pPr>
@@ -16364,7 +16362,7 @@
           <w:lang w:val="en-US"/>
         </w:rPr>
       </w:pPr>
-      <w:bookmarkStart w:id="20" w:name="_Toc8305419"/>
+      <w:bookmarkStart w:id="19" w:name="_Toc8305419"/>
       <w:r>
         <w:rPr>
           <w:b/>
@@ -16373,7 +16371,7 @@
         <w:lastRenderedPageBreak/>
         <w:t>ANHANG</w:t>
       </w:r>
-      <w:bookmarkEnd w:id="20"/>
+      <w:bookmarkEnd w:id="19"/>
     </w:p>
     <w:p>
       <w:pPr>
@@ -16747,9 +16745,11 @@
         <w:spacing w:line="480" w:lineRule="auto"/>
         <w:ind w:left="567" w:hanging="567"/>
         <w:rPr>
+          <w:rStyle w:val="Hyperlink"/>
           <w:color w:val="595959" w:themeColor="text1" w:themeTint="A6"/>
           <w:sz w:val="26"/>
           <w:szCs w:val="26"/>
+          <w:u w:val="none"/>
         </w:rPr>
       </w:pPr>
       <w:hyperlink r:id="rId41" w:history="1">
@@ -16765,85 +16765,87 @@
     </w:p>
     <w:p>
       <w:pPr>
-        <w:pStyle w:val="Listenabsatz"/>
-        <w:ind w:left="360"/>
-        <w:rPr>
+        <w:spacing w:after="0" w:line="240" w:lineRule="auto"/>
+        <w:jc w:val="left"/>
+        <w:rPr>
+          <w:rStyle w:val="Hyperlink"/>
           <w:color w:val="595959" w:themeColor="text1" w:themeTint="A6"/>
-          <w:sz w:val="28"/>
-          <w:szCs w:val="28"/>
-        </w:rPr>
-      </w:pPr>
+          <w:szCs w:val="26"/>
+          <w:u w:val="none"/>
+        </w:rPr>
+      </w:pPr>
+      <w:r>
+        <w:rPr>
+          <w:rStyle w:val="Hyperlink"/>
+          <w:color w:val="595959" w:themeColor="text1" w:themeTint="A6"/>
+          <w:szCs w:val="26"/>
+          <w:u w:val="none"/>
+        </w:rPr>
+        <w:br w:type="page"/>
+      </w:r>
     </w:p>
     <w:p>
       <w:pPr>
-        <w:pStyle w:val="Listenabsatz"/>
-        <w:ind w:left="360"/>
-        <w:rPr>
-          <w:color w:val="595959" w:themeColor="text1" w:themeTint="A6"/>
-          <w:sz w:val="28"/>
-          <w:szCs w:val="28"/>
+        <w:spacing w:line="480" w:lineRule="auto"/>
+        <w:rPr>
+          <w:rFonts w:ascii="Ubuntu" w:hAnsi="Ubuntu"/>
+          <w:sz w:val="52"/>
+          <w:szCs w:val="52"/>
+          <w:lang w:val="es-MX"/>
         </w:rPr>
       </w:pPr>
     </w:p>
     <w:p>
       <w:pPr>
-        <w:pStyle w:val="Listenabsatz"/>
-        <w:ind w:left="360"/>
-        <w:rPr>
-          <w:color w:val="595959" w:themeColor="text1" w:themeTint="A6"/>
-          <w:sz w:val="28"/>
-          <w:szCs w:val="28"/>
+        <w:spacing w:line="480" w:lineRule="auto"/>
+        <w:rPr>
+          <w:rFonts w:ascii="Ubuntu" w:hAnsi="Ubuntu"/>
+          <w:sz w:val="52"/>
+          <w:szCs w:val="52"/>
+          <w:lang w:val="es-MX"/>
         </w:rPr>
       </w:pPr>
     </w:p>
     <w:p>
       <w:pPr>
-        <w:rPr>
-          <w:color w:val="595959" w:themeColor="text1" w:themeTint="A6"/>
-          <w:sz w:val="28"/>
-          <w:szCs w:val="28"/>
-        </w:rPr>
-        <w:sectPr>
-          <w:headerReference w:type="default" r:id="rId42"/>
-          <w:footerReference w:type="default" r:id="rId43"/>
-          <w:pgSz w:w="11907" w:h="16839" w:code="9"/>
-          <w:pgMar w:top="3119" w:right="1134" w:bottom="1417" w:left="1134" w:header="709" w:footer="709" w:gutter="0"/>
-          <w:cols w:space="708"/>
-          <w:titlePg/>
-          <w:docGrid w:linePitch="360"/>
-        </w:sectPr>
+        <w:spacing w:line="480" w:lineRule="auto"/>
+        <w:rPr>
+          <w:rFonts w:ascii="Ubuntu" w:hAnsi="Ubuntu"/>
+          <w:sz w:val="52"/>
+          <w:szCs w:val="52"/>
+          <w:lang w:val="es-MX"/>
+        </w:rPr>
       </w:pPr>
     </w:p>
     <w:p>
       <w:pPr>
-        <w:rPr>
+        <w:spacing w:line="480" w:lineRule="auto"/>
+        <w:jc w:val="center"/>
+        <w:rPr>
+          <w:rStyle w:val="Hyperlink"/>
           <w:color w:val="595959" w:themeColor="text1" w:themeTint="A6"/>
-          <w:sz w:val="28"/>
-          <w:szCs w:val="28"/>
+          <w:szCs w:val="26"/>
+          <w:u w:val="none"/>
         </w:rPr>
       </w:pPr>
       <w:r>
         <w:rPr>
           <w:noProof/>
-          <w:color w:val="595959" w:themeColor="text1" w:themeTint="A6"/>
-          <w:sz w:val="28"/>
-          <w:szCs w:val="28"/>
           <w:lang w:eastAsia="de-DE"/>
         </w:rPr>
-        <w:lastRenderedPageBreak/>
         <w:drawing>
-          <wp:anchor distT="0" distB="0" distL="114300" distR="114300" simplePos="0" relativeHeight="251725824" behindDoc="0" locked="0" layoutInCell="1" allowOverlap="1" wp14:anchorId="63A89C05" wp14:editId="56765191">
-            <wp:simplePos x="0" y="0"/>
+          <wp:anchor distT="0" distB="0" distL="114300" distR="114300" simplePos="0" relativeHeight="251730944" behindDoc="0" locked="0" layoutInCell="1" allowOverlap="1" wp14:anchorId="2D5C4A86" wp14:editId="48A3CB46">
+            <wp:simplePos x="630195" y="2903838"/>
             <wp:positionH relativeFrom="margin">
-              <wp:posOffset>1353185</wp:posOffset>
+              <wp:align>center</wp:align>
             </wp:positionH>
-            <wp:positionV relativeFrom="paragraph">
-              <wp:posOffset>-108585</wp:posOffset>
+            <wp:positionV relativeFrom="margin">
+              <wp:align>center</wp:align>
             </wp:positionV>
             <wp:extent cx="3486150" cy="3486150"/>
             <wp:effectExtent l="0" t="0" r="0" b="0"/>
-            <wp:wrapNone/>
-            <wp:docPr id="24" name="Imagen 24"/>
+            <wp:wrapSquare wrapText="bothSides"/>
+            <wp:docPr id="6" name="Imagen 24"/>
             <wp:cNvGraphicFramePr>
               <a:graphicFrameLocks xmlns:a="http://schemas.openxmlformats.org/drawingml/2006/main" noChangeAspect="1"/>
             </wp:cNvGraphicFramePr>
@@ -16855,7 +16857,7 @@
                     <pic:cNvPicPr/>
                   </pic:nvPicPr>
                   <pic:blipFill>
-                    <a:blip r:embed="rId44" cstate="print">
+                    <a:blip r:embed="rId42" cstate="print">
                       <a:extLst>
                         <a:ext uri="{28A0092B-C50C-407E-A947-70E740481C1C}">
                           <a14:useLocalDpi xmlns:a14="http://schemas.microsoft.com/office/drawing/2010/main" val="0"/>
@@ -16887,385 +16889,31 @@
           </wp:anchor>
         </w:drawing>
       </w:r>
-    </w:p>
-    <w:p>
-      <w:pPr>
-        <w:rPr>
-          <w:color w:val="595959" w:themeColor="text1" w:themeTint="A6"/>
-          <w:sz w:val="28"/>
-          <w:szCs w:val="28"/>
-        </w:rPr>
-      </w:pPr>
-    </w:p>
-    <w:p>
-      <w:pPr>
-        <w:rPr>
-          <w:color w:val="595959" w:themeColor="text1" w:themeTint="A6"/>
-          <w:sz w:val="28"/>
-          <w:szCs w:val="28"/>
-        </w:rPr>
-      </w:pPr>
-    </w:p>
-    <w:p>
-      <w:pPr>
-        <w:rPr>
-          <w:color w:val="595959" w:themeColor="text1" w:themeTint="A6"/>
-          <w:sz w:val="28"/>
-          <w:szCs w:val="28"/>
-        </w:rPr>
-      </w:pPr>
-    </w:p>
-    <w:p>
-      <w:pPr>
-        <w:rPr>
-          <w:color w:val="595959" w:themeColor="text1" w:themeTint="A6"/>
-          <w:sz w:val="28"/>
-          <w:szCs w:val="28"/>
-        </w:rPr>
-      </w:pPr>
-    </w:p>
-    <w:p>
-      <w:pPr>
-        <w:rPr>
-          <w:color w:val="595959" w:themeColor="text1" w:themeTint="A6"/>
-          <w:sz w:val="28"/>
-          <w:szCs w:val="28"/>
-        </w:rPr>
-      </w:pPr>
-    </w:p>
-    <w:p>
-      <w:pPr>
-        <w:rPr>
-          <w:color w:val="595959" w:themeColor="text1" w:themeTint="A6"/>
-          <w:sz w:val="28"/>
-          <w:szCs w:val="28"/>
-        </w:rPr>
-      </w:pPr>
-    </w:p>
-    <w:p>
-      <w:pPr>
-        <w:rPr>
-          <w:color w:val="595959" w:themeColor="text1" w:themeTint="A6"/>
-          <w:sz w:val="28"/>
-          <w:szCs w:val="28"/>
-        </w:rPr>
-      </w:pPr>
-    </w:p>
-    <w:p>
-      <w:pPr>
-        <w:rPr>
-          <w:color w:val="595959" w:themeColor="text1" w:themeTint="A6"/>
-          <w:sz w:val="28"/>
-          <w:szCs w:val="28"/>
-        </w:rPr>
-      </w:pPr>
-    </w:p>
-    <w:p>
-      <w:pPr>
-        <w:rPr>
-          <w:color w:val="595959" w:themeColor="text1" w:themeTint="A6"/>
-          <w:sz w:val="28"/>
-          <w:szCs w:val="28"/>
-        </w:rPr>
-      </w:pPr>
-    </w:p>
-    <w:p>
-      <w:pPr>
-        <w:rPr>
-          <w:color w:val="595959" w:themeColor="text1" w:themeTint="A6"/>
-          <w:sz w:val="28"/>
-          <w:szCs w:val="28"/>
-        </w:rPr>
-      </w:pPr>
-    </w:p>
-    <w:p>
-      <w:pPr>
-        <w:rPr>
-          <w:color w:val="595959" w:themeColor="text1" w:themeTint="A6"/>
-          <w:sz w:val="28"/>
-          <w:szCs w:val="28"/>
-        </w:rPr>
-      </w:pPr>
-    </w:p>
-    <w:p>
-      <w:pPr>
-        <w:spacing w:before="240"/>
-        <w:jc w:val="center"/>
-        <w:rPr>
-          <w:color w:val="595959" w:themeColor="text1" w:themeTint="A6"/>
-          <w:sz w:val="28"/>
-          <w:szCs w:val="28"/>
-          <w:lang w:val="es-MX"/>
-        </w:rPr>
-      </w:pPr>
-    </w:p>
-    <w:p>
-      <w:pPr>
-        <w:jc w:val="center"/>
-        <w:rPr>
-          <w:color w:val="595959" w:themeColor="text1" w:themeTint="A6"/>
-          <w:sz w:val="28"/>
-          <w:szCs w:val="28"/>
-          <w:lang w:val="es-MX"/>
-        </w:rPr>
-      </w:pPr>
-    </w:p>
-    <w:p>
-      <w:pPr>
-        <w:jc w:val="center"/>
-        <w:rPr>
-          <w:color w:val="595959" w:themeColor="text1" w:themeTint="A6"/>
-          <w:sz w:val="28"/>
-          <w:szCs w:val="28"/>
-          <w:lang w:val="es-MX"/>
-        </w:rPr>
-      </w:pPr>
-    </w:p>
-    <w:p>
-      <w:pPr>
-        <w:jc w:val="center"/>
-        <w:rPr>
-          <w:color w:val="595959" w:themeColor="text1" w:themeTint="A6"/>
-          <w:sz w:val="28"/>
-          <w:szCs w:val="28"/>
-          <w:lang w:val="es-MX"/>
-        </w:rPr>
-      </w:pPr>
-    </w:p>
-    <w:p>
-      <w:pPr>
-        <w:jc w:val="center"/>
-        <w:rPr>
-          <w:color w:val="595959" w:themeColor="text1" w:themeTint="A6"/>
-          <w:sz w:val="28"/>
-          <w:szCs w:val="28"/>
-          <w:lang w:val="es-MX"/>
-        </w:rPr>
-      </w:pPr>
-    </w:p>
-    <w:p>
-      <w:pPr>
-        <w:jc w:val="center"/>
-        <w:rPr>
-          <w:color w:val="595959" w:themeColor="text1" w:themeTint="A6"/>
-          <w:sz w:val="28"/>
-          <w:szCs w:val="28"/>
-          <w:lang w:val="es-MX"/>
-        </w:rPr>
-      </w:pPr>
-    </w:p>
-    <w:p>
-      <w:pPr>
-        <w:jc w:val="center"/>
-        <w:rPr>
-          <w:color w:val="595959" w:themeColor="text1" w:themeTint="A6"/>
-          <w:sz w:val="28"/>
-          <w:szCs w:val="28"/>
-          <w:lang w:val="es-MX"/>
-        </w:rPr>
-      </w:pPr>
-    </w:p>
-    <w:p>
-      <w:pPr>
-        <w:jc w:val="center"/>
-        <w:rPr>
-          <w:color w:val="595959" w:themeColor="text1" w:themeTint="A6"/>
-          <w:sz w:val="28"/>
-          <w:szCs w:val="28"/>
-          <w:lang w:val="es-MX"/>
-        </w:rPr>
-      </w:pPr>
-    </w:p>
-    <w:p>
-      <w:pPr>
-        <w:jc w:val="center"/>
-        <w:rPr>
-          <w:color w:val="595959" w:themeColor="text1" w:themeTint="A6"/>
-          <w:sz w:val="28"/>
-          <w:szCs w:val="28"/>
-          <w:lang w:val="es-MX"/>
-        </w:rPr>
-      </w:pPr>
-    </w:p>
-    <w:p>
-      <w:pPr>
-        <w:ind w:firstLine="426"/>
-        <w:rPr>
-          <w:color w:val="595959" w:themeColor="text1" w:themeTint="A6"/>
-          <w:sz w:val="28"/>
-          <w:szCs w:val="28"/>
-          <w:lang w:val="es-MX"/>
-        </w:rPr>
-      </w:pPr>
-    </w:p>
-    <w:p>
-      <w:pPr>
-        <w:ind w:firstLine="426"/>
-        <w:rPr>
-          <w:color w:val="595959" w:themeColor="text1" w:themeTint="A6"/>
-          <w:sz w:val="28"/>
-          <w:szCs w:val="28"/>
-          <w:lang w:val="es-MX"/>
-        </w:rPr>
-      </w:pPr>
-    </w:p>
-    <w:p>
-      <w:pPr>
-        <w:ind w:firstLine="426"/>
-        <w:jc w:val="center"/>
-        <w:rPr>
-          <w:color w:val="595959" w:themeColor="text1" w:themeTint="A6"/>
-          <w:sz w:val="28"/>
-          <w:szCs w:val="28"/>
-          <w:lang w:val="es-MX"/>
-        </w:rPr>
-      </w:pPr>
-    </w:p>
-    <w:p>
-      <w:pPr>
-        <w:ind w:firstLine="426"/>
-        <w:jc w:val="center"/>
-        <w:rPr>
-          <w:color w:val="595959" w:themeColor="text1" w:themeTint="A6"/>
-          <w:sz w:val="28"/>
-          <w:szCs w:val="28"/>
-          <w:lang w:val="es-MX"/>
-        </w:rPr>
-      </w:pPr>
-    </w:p>
-    <w:p>
-      <w:pPr>
-        <w:ind w:firstLine="426"/>
-        <w:jc w:val="center"/>
-        <w:rPr>
-          <w:color w:val="595959" w:themeColor="text1" w:themeTint="A6"/>
-          <w:sz w:val="28"/>
-          <w:szCs w:val="28"/>
-          <w:lang w:val="es-MX"/>
-        </w:rPr>
-      </w:pPr>
-    </w:p>
-    <w:p>
-      <w:pPr>
-        <w:rPr>
-          <w:color w:val="595959" w:themeColor="text1" w:themeTint="A6"/>
-          <w:sz w:val="28"/>
-          <w:szCs w:val="28"/>
-          <w:lang w:val="es-MX"/>
-        </w:rPr>
-      </w:pPr>
-    </w:p>
-    <w:p>
-      <w:pPr>
-        <w:rPr>
-          <w:color w:val="595959" w:themeColor="text1" w:themeTint="A6"/>
-          <w:sz w:val="28"/>
-          <w:szCs w:val="28"/>
-          <w:lang w:val="es-MX"/>
-        </w:rPr>
-      </w:pPr>
-    </w:p>
-    <w:p>
-      <w:pPr>
-        <w:rPr>
-          <w:color w:val="595959" w:themeColor="text1" w:themeTint="A6"/>
-          <w:sz w:val="28"/>
-          <w:szCs w:val="28"/>
-          <w:lang w:val="es-MX"/>
-        </w:rPr>
-      </w:pPr>
-    </w:p>
-    <w:p>
-      <w:pPr>
-        <w:ind w:firstLine="426"/>
-        <w:jc w:val="center"/>
-        <w:rPr>
-          <w:color w:val="595959" w:themeColor="text1" w:themeTint="A6"/>
-          <w:sz w:val="28"/>
-          <w:szCs w:val="28"/>
-          <w:lang w:val="es-MX"/>
-        </w:rPr>
-      </w:pPr>
-    </w:p>
-    <w:p>
-      <w:pPr>
-        <w:ind w:firstLine="426"/>
-        <w:jc w:val="center"/>
-        <w:rPr>
-          <w:color w:val="595959" w:themeColor="text1" w:themeTint="A6"/>
-          <w:sz w:val="28"/>
-          <w:szCs w:val="28"/>
-          <w:lang w:val="es-MX"/>
-        </w:rPr>
-      </w:pPr>
-    </w:p>
-    <w:p>
-      <w:pPr>
-        <w:ind w:firstLine="426"/>
-        <w:jc w:val="center"/>
-        <w:rPr>
-          <w:color w:val="595959" w:themeColor="text1" w:themeTint="A6"/>
-          <w:sz w:val="28"/>
-          <w:szCs w:val="28"/>
-          <w:lang w:val="es-MX"/>
-        </w:rPr>
-      </w:pPr>
-    </w:p>
-    <w:p>
-      <w:pPr>
-        <w:ind w:firstLine="426"/>
-        <w:jc w:val="center"/>
-        <w:rPr>
-          <w:color w:val="595959" w:themeColor="text1" w:themeTint="A6"/>
-          <w:sz w:val="28"/>
-          <w:szCs w:val="28"/>
-          <w:lang w:val="es-MX"/>
-        </w:rPr>
-      </w:pPr>
-    </w:p>
-    <w:p>
-      <w:pPr>
-        <w:rPr>
-          <w:color w:val="595959" w:themeColor="text1" w:themeTint="A6"/>
-          <w:sz w:val="28"/>
-          <w:szCs w:val="28"/>
-          <w:lang w:val="es-MX"/>
-        </w:rPr>
-      </w:pPr>
-    </w:p>
-    <w:p>
-      <w:pPr>
-        <w:ind w:firstLine="426"/>
-        <w:jc w:val="center"/>
-        <w:rPr>
-          <w:color w:val="595959" w:themeColor="text1" w:themeTint="A6"/>
-          <w:sz w:val="28"/>
-          <w:szCs w:val="28"/>
-          <w:lang w:val="es-MX"/>
-        </w:rPr>
-      </w:pPr>
-    </w:p>
-    <w:p>
-      <w:pPr>
-        <w:jc w:val="center"/>
+      <w:r>
         <w:rPr>
           <w:rFonts w:ascii="Ubuntu" w:hAnsi="Ubuntu"/>
           <w:sz w:val="52"/>
           <w:szCs w:val="52"/>
           <w:lang w:val="es-MX"/>
         </w:rPr>
-      </w:pPr>
-      <w:r>
-        <w:rPr>
-          <w:rFonts w:ascii="Ubuntu" w:hAnsi="Ubuntu"/>
-          <w:sz w:val="52"/>
-          <w:szCs w:val="52"/>
-          <w:lang w:val="es-MX"/>
-        </w:rPr>
         <w:t>galilel.cloud</w:t>
       </w:r>
+    </w:p>
+    <w:p>
+      <w:pPr>
+        <w:spacing w:after="0" w:line="240" w:lineRule="auto"/>
+        <w:jc w:val="left"/>
+        <w:rPr>
+          <w:color w:val="595959" w:themeColor="text1" w:themeTint="A6"/>
+          <w:szCs w:val="26"/>
+        </w:rPr>
+      </w:pPr>
+      <w:bookmarkStart w:id="20" w:name="_GoBack"/>
+      <w:bookmarkEnd w:id="20"/>
     </w:p>
     <w:sectPr>
+      <w:headerReference w:type="default" r:id="rId43"/>
+      <w:footerReference w:type="default" r:id="rId44"/>
       <w:pgSz w:w="11907" w:h="16839" w:code="9"/>
       <w:pgMar w:top="3261" w:right="1041" w:bottom="1417" w:left="993" w:header="709" w:footer="709" w:gutter="0"/>
       <w:cols w:space="708"/>
@@ -17314,6 +16962,7 @@
       <w:p>
         <w:pPr>
           <w:pStyle w:val="Fuzeile"/>
+          <w:spacing w:after="0" w:line="240" w:lineRule="auto"/>
           <w:jc w:val="right"/>
           <w:rPr>
             <w:rFonts w:ascii="Ubuntu" w:hAnsi="Ubuntu"/>
@@ -17396,15 +17045,15 @@
         <wp:anchor distT="0" distB="0" distL="114300" distR="114300" simplePos="0" relativeHeight="251658240" behindDoc="1" locked="0" layoutInCell="1" allowOverlap="1" wp14:anchorId="4265B617" wp14:editId="53075A62">
           <wp:simplePos x="0" y="0"/>
           <wp:positionH relativeFrom="page">
-            <wp:align>left</wp:align>
+            <wp:posOffset>463</wp:posOffset>
           </wp:positionH>
           <wp:positionV relativeFrom="page">
-            <wp:align>top</wp:align>
+            <wp:posOffset>-5715</wp:posOffset>
           </wp:positionV>
           <wp:extent cx="7560000" cy="10692000"/>
           <wp:effectExtent l="0" t="0" r="3175" b="0"/>
           <wp:wrapNone/>
-          <wp:docPr id="11" name="Grafik 1"/>
+          <wp:docPr id="13" name="Grafik 13"/>
           <wp:cNvGraphicFramePr>
             <a:graphicFrameLocks xmlns:a="http://schemas.openxmlformats.org/drawingml/2006/main"/>
           </wp:cNvGraphicFramePr>
@@ -19677,7 +19326,7 @@
 </file>
 
 <file path=customXml/itemProps1.xml><?xml version="1.0" encoding="utf-8"?>
-<ds:datastoreItem xmlns:ds="http://schemas.openxmlformats.org/officeDocument/2006/customXml" ds:itemID="{450EA1E3-0C59-4398-96E5-542596E8C0E5}">
+<ds:datastoreItem xmlns:ds="http://schemas.openxmlformats.org/officeDocument/2006/customXml" ds:itemID="{24604909-4B15-4C76-802B-7EB3752B1274}">
   <ds:schemaRefs>
     <ds:schemaRef ds:uri="http://schemas.openxmlformats.org/officeDocument/2006/bibliography"/>
   </ds:schemaRefs>

</xml_diff>

<commit_message>
Aligned image header position in all whitepapers
</commit_message>
<xml_diff>
--- a/papers/whitepapers/Galilel_Core_Whitepaper-deu.docx
+++ b/papers/whitepapers/Galilel_Core_Whitepaper-deu.docx
@@ -11,6 +11,8 @@
           <w:lang w:val="es-MX"/>
         </w:rPr>
       </w:pPr>
+      <w:bookmarkStart w:id="0" w:name="_GoBack"/>
+      <w:bookmarkEnd w:id="0"/>
       <w:r>
         <w:rPr>
           <w:noProof/>
@@ -22,14 +24,14 @@
           <wp:anchor distT="0" distB="0" distL="114300" distR="114300" simplePos="0" relativeHeight="251726848" behindDoc="0" locked="0" layoutInCell="1" allowOverlap="1" wp14:anchorId="12E53402" wp14:editId="7E08F342">
             <wp:simplePos x="0" y="0"/>
             <wp:positionH relativeFrom="column">
-              <wp:posOffset>452120</wp:posOffset>
+              <wp:posOffset>454230</wp:posOffset>
             </wp:positionH>
             <wp:positionV relativeFrom="paragraph">
-              <wp:posOffset>-330200</wp:posOffset>
+              <wp:posOffset>568</wp:posOffset>
             </wp:positionV>
             <wp:extent cx="5076825" cy="2038350"/>
             <wp:effectExtent l="0" t="0" r="0" b="0"/>
-            <wp:wrapNone/>
+            <wp:wrapTopAndBottom/>
             <wp:docPr id="5" name="Imagen 5" descr="Galilel_Logo_Text_RGB_Brown_1000"/>
             <wp:cNvGraphicFramePr>
               <a:graphicFrameLocks xmlns:a="http://schemas.openxmlformats.org/drawingml/2006/main" noChangeAspect="1"/>
@@ -75,47 +77,6 @@
           </wp:anchor>
         </w:drawing>
       </w:r>
-    </w:p>
-    <w:p>
-      <w:pPr>
-        <w:jc w:val="center"/>
-        <w:rPr>
-          <w:sz w:val="28"/>
-          <w:szCs w:val="28"/>
-          <w:lang w:val="es-MX"/>
-        </w:rPr>
-      </w:pPr>
-    </w:p>
-    <w:p>
-      <w:pPr>
-        <w:jc w:val="center"/>
-        <w:rPr>
-          <w:sz w:val="28"/>
-          <w:szCs w:val="28"/>
-          <w:lang w:val="es-MX"/>
-        </w:rPr>
-      </w:pPr>
-    </w:p>
-    <w:p>
-      <w:pPr>
-        <w:rPr>
-          <w:color w:val="3B3838" w:themeColor="background2" w:themeShade="40"/>
-          <w:sz w:val="28"/>
-          <w:szCs w:val="28"/>
-          <w:lang w:val="es-MX"/>
-        </w:rPr>
-      </w:pPr>
-    </w:p>
-    <w:p>
-      <w:pPr>
-        <w:ind w:right="-142"/>
-        <w:rPr>
-          <w:color w:val="595959" w:themeColor="text1" w:themeTint="A6"/>
-          <w:sz w:val="28"/>
-          <w:szCs w:val="28"/>
-          <w:lang w:val="es-MX"/>
-        </w:rPr>
-      </w:pPr>
     </w:p>
     <w:p>
       <w:pPr>
@@ -1901,8 +1862,8 @@
       <w:pPr>
         <w:pStyle w:val="berschrift1"/>
       </w:pPr>
-      <w:bookmarkStart w:id="0" w:name="_Toc735413"/>
-      <w:bookmarkStart w:id="1" w:name="_Toc8305404"/>
+      <w:bookmarkStart w:id="1" w:name="_Toc735413"/>
+      <w:bookmarkStart w:id="2" w:name="_Toc8305404"/>
       <w:r>
         <w:rPr>
           <w:rFonts w:eastAsia="Microsoft YaHei Light"/>
@@ -1910,8 +1871,8 @@
         <w:lastRenderedPageBreak/>
         <w:t>ZUSAMMENFASSUNG</w:t>
       </w:r>
-      <w:bookmarkEnd w:id="0"/>
       <w:bookmarkEnd w:id="1"/>
+      <w:bookmarkEnd w:id="2"/>
     </w:p>
     <w:p>
       <w:pPr>
@@ -1943,235 +1904,12 @@
       <w:pPr>
         <w:pStyle w:val="berschrift1"/>
       </w:pPr>
-      <w:bookmarkStart w:id="2" w:name="_Toc735414"/>
-      <w:bookmarkStart w:id="3" w:name="_Toc8305405"/>
+      <w:bookmarkStart w:id="3" w:name="_Toc735414"/>
+      <w:bookmarkStart w:id="4" w:name="_Toc8305405"/>
       <w:r>
         <w:t>EINLEITUNG</w:t>
       </w:r>
-      <w:bookmarkEnd w:id="2"/>
       <w:bookmarkEnd w:id="3"/>
-    </w:p>
-    <w:p>
-      <w:pPr>
-        <w:rPr>
-          <w:lang w:val="en-US"/>
-        </w:rPr>
-      </w:pPr>
-      <w:proofErr w:type="spellStart"/>
-      <w:r>
-        <w:t>Galilel</w:t>
-      </w:r>
-      <w:proofErr w:type="spellEnd"/>
-      <w:r>
-        <w:t xml:space="preserve"> </w:t>
-      </w:r>
-      <w:proofErr w:type="spellStart"/>
-      <w:r>
-        <w:t>Coin</w:t>
-      </w:r>
-      <w:proofErr w:type="spellEnd"/>
-      <w:r>
-        <w:t xml:space="preserve"> </w:t>
-      </w:r>
-      <w:r>
-        <w:t>ist eine Community basierte Kryptowährung mit voller Transparenz und öffentlicher Entwicklungsmethode</w:t>
-      </w:r>
-      <w:r>
-        <w:t xml:space="preserve">. </w:t>
-      </w:r>
-      <w:r>
-        <w:t>Das Vertrauensverhältnis zwischen Investoren und dem Entwicklungsteam ist der Schlüssel zum Erfolg</w:t>
-      </w:r>
-      <w:r>
-        <w:t xml:space="preserve">. </w:t>
-      </w:r>
-      <w:r>
-        <w:t xml:space="preserve">Deswegen hat das Team ein GitHub Projekt namens </w:t>
-      </w:r>
-      <w:r>
-        <w:rPr>
-          <w:i/>
-        </w:rPr>
-        <w:t>Galilel-Project</w:t>
-      </w:r>
-      <w:r>
-        <w:rPr>
-          <w:i/>
-          <w:vertAlign w:val="superscript"/>
-        </w:rPr>
-        <w:t>2</w:t>
-      </w:r>
-      <w:r>
-        <w:t xml:space="preserve"> angelegt, in dem alle Entwicklungsschritte, inklusive des </w:t>
-      </w:r>
-      <w:r>
-        <w:t>Quelltexts</w:t>
-      </w:r>
-      <w:r>
-        <w:t xml:space="preserve">, in öffentlichen Repositorien nachvollzogen werden können und eine öffentliche </w:t>
-      </w:r>
-      <w:proofErr w:type="spellStart"/>
-      <w:r>
-        <w:rPr>
-          <w:i/>
-        </w:rPr>
-        <w:t>Know</w:t>
-      </w:r>
-      <w:proofErr w:type="spellEnd"/>
-      <w:r>
-        <w:rPr>
-          <w:i/>
-        </w:rPr>
-        <w:t xml:space="preserve"> </w:t>
-      </w:r>
-      <w:proofErr w:type="spellStart"/>
-      <w:r>
-        <w:rPr>
-          <w:i/>
-        </w:rPr>
-        <w:t>Your</w:t>
-      </w:r>
-      <w:proofErr w:type="spellEnd"/>
-      <w:r>
-        <w:rPr>
-          <w:i/>
-        </w:rPr>
-        <w:t xml:space="preserve"> Developer (KYD)</w:t>
-      </w:r>
-      <w:r>
-        <w:rPr>
-          <w:i/>
-          <w:vertAlign w:val="superscript"/>
-        </w:rPr>
-        <w:t>3</w:t>
-      </w:r>
-      <w:r>
-        <w:t xml:space="preserve"> Verifikation durchlaufen</w:t>
-      </w:r>
-      <w:r>
-        <w:t xml:space="preserve">. </w:t>
-      </w:r>
-      <w:r>
-        <w:t>Das Projekt nutzt hauptsächlich</w:t>
-      </w:r>
-      <w:r>
-        <w:t xml:space="preserve"> </w:t>
-      </w:r>
-      <w:r>
-        <w:rPr>
-          <w:i/>
-        </w:rPr>
-        <w:t>MIT</w:t>
-      </w:r>
-      <w:r>
-        <w:rPr>
-          <w:i/>
-          <w:vertAlign w:val="superscript"/>
-        </w:rPr>
-        <w:t>4</w:t>
-      </w:r>
-      <w:r>
-        <w:t xml:space="preserve">, </w:t>
-      </w:r>
-      <w:r>
-        <w:rPr>
-          <w:i/>
-        </w:rPr>
-        <w:t>GPLv3</w:t>
-      </w:r>
-      <w:r>
-        <w:rPr>
-          <w:i/>
-          <w:vertAlign w:val="superscript"/>
-        </w:rPr>
-        <w:t>5</w:t>
-      </w:r>
-      <w:r>
-        <w:t xml:space="preserve"> </w:t>
-      </w:r>
-      <w:r>
-        <w:t>u</w:t>
-      </w:r>
-      <w:r>
-        <w:t xml:space="preserve">nd </w:t>
-      </w:r>
-      <w:r>
-        <w:rPr>
-          <w:i/>
-        </w:rPr>
-        <w:t>CC-BY-NC 4.0</w:t>
-      </w:r>
-      <w:r>
-        <w:rPr>
-          <w:i/>
-          <w:vertAlign w:val="superscript"/>
-        </w:rPr>
-        <w:t>6</w:t>
-      </w:r>
-      <w:r>
-        <w:t xml:space="preserve"> </w:t>
-      </w:r>
-      <w:r>
-        <w:t>O</w:t>
-      </w:r>
-      <w:r>
-        <w:t xml:space="preserve">pen </w:t>
-      </w:r>
-      <w:r>
-        <w:t>S</w:t>
-      </w:r>
-      <w:r>
-        <w:t xml:space="preserve">ource and </w:t>
-      </w:r>
-      <w:r>
-        <w:t>O</w:t>
-      </w:r>
-      <w:r>
-        <w:t>pen</w:t>
-      </w:r>
-      <w:r>
-        <w:t>-</w:t>
-      </w:r>
-      <w:r>
-        <w:t xml:space="preserve">Content </w:t>
-      </w:r>
-      <w:r>
-        <w:t>Lizenzen</w:t>
-      </w:r>
-      <w:r>
-        <w:t xml:space="preserve">. </w:t>
-      </w:r>
-      <w:r>
-        <w:t>Die Übersetzungen und Lokalisierungen nutzen die</w:t>
-      </w:r>
-      <w:r>
-        <w:t xml:space="preserve"> </w:t>
-      </w:r>
-      <w:r>
-        <w:rPr>
-          <w:i/>
-        </w:rPr>
-        <w:t>Transifex</w:t>
-      </w:r>
-      <w:r>
-        <w:rPr>
-          <w:i/>
-          <w:vertAlign w:val="superscript"/>
-        </w:rPr>
-        <w:t>7</w:t>
-      </w:r>
-      <w:r>
-        <w:t xml:space="preserve"> Plattform.</w:t>
-      </w:r>
-    </w:p>
-    <w:p>
-      <w:pPr>
-        <w:pStyle w:val="berschrift1"/>
-      </w:pPr>
-      <w:bookmarkStart w:id="4" w:name="_Toc8305406"/>
-      <w:r>
-        <w:t>GALILEL COIN</w:t>
-      </w:r>
       <w:bookmarkEnd w:id="4"/>
     </w:p>
     <w:p>
@@ -2180,9 +1918,6 @@
           <w:lang w:val="en-US"/>
         </w:rPr>
       </w:pPr>
-      <w:r>
-        <w:t xml:space="preserve">Der </w:t>
-      </w:r>
       <w:proofErr w:type="spellStart"/>
       <w:r>
         <w:t>Galilel</w:t>
@@ -2197,91 +1932,317 @@
       </w:r>
       <w:proofErr w:type="spellEnd"/>
       <w:r>
-        <w:t xml:space="preserve"> (GALI and </w:t>
-      </w:r>
-      <w:proofErr w:type="spellStart"/>
-      <w:r>
-        <w:t>zGALI</w:t>
-      </w:r>
-      <w:proofErr w:type="spellEnd"/>
-      <w:r>
-        <w:t>) is</w:t>
-      </w:r>
-      <w:r>
-        <w:t>t</w:t>
-      </w:r>
-      <w:r>
         <w:t xml:space="preserve"> </w:t>
       </w:r>
       <w:r>
-        <w:t>eine</w:t>
-      </w:r>
-      <w:r>
-        <w:t xml:space="preserve"> </w:t>
-      </w:r>
-      <w:r>
-        <w:t>O</w:t>
-      </w:r>
-      <w:r>
-        <w:t>pen</w:t>
-      </w:r>
-      <w:r>
-        <w:t xml:space="preserve"> S</w:t>
-      </w:r>
-      <w:r>
-        <w:t xml:space="preserve">ource </w:t>
-      </w:r>
-      <w:r>
-        <w:t>öffentliche</w:t>
-      </w:r>
-      <w:r>
-        <w:t xml:space="preserve"> and private Proof-</w:t>
-      </w:r>
-      <w:proofErr w:type="spellStart"/>
-      <w:r>
-        <w:t>of</w:t>
-      </w:r>
-      <w:proofErr w:type="spellEnd"/>
-      <w:r>
-        <w:t xml:space="preserve">-Stake </w:t>
-      </w:r>
-      <w:r>
-        <w:t>Kryptwährung</w:t>
-      </w:r>
-      <w:r>
-        <w:t xml:space="preserve"> </w:t>
-      </w:r>
-      <w:r>
-        <w:t>für schnelle</w:t>
-      </w:r>
-      <w:r>
-        <w:t xml:space="preserve"> (</w:t>
-      </w:r>
-      <w:r>
-        <w:t>mithilfe von</w:t>
-      </w:r>
-      <w:r>
-        <w:t xml:space="preserve"> </w:t>
-      </w:r>
-      <w:proofErr w:type="spellStart"/>
-      <w:r>
-        <w:t>SwiftX</w:t>
-      </w:r>
-      <w:proofErr w:type="spellEnd"/>
-      <w:r>
-        <w:t>), private (</w:t>
+        <w:t>ist eine Community basierte Kryptowährung mit voller Transparenz und öffentlicher Entwicklungsmethode</w:t>
+      </w:r>
+      <w:r>
+        <w:t xml:space="preserve">. </w:t>
+      </w:r>
+      <w:r>
+        <w:t>Das Vertrauensverhältnis zwischen Investoren und dem Entwicklungsteam ist der Schlüssel zum Erfolg</w:t>
+      </w:r>
+      <w:r>
+        <w:t xml:space="preserve">. </w:t>
+      </w:r>
+      <w:r>
+        <w:t xml:space="preserve">Deswegen hat das Team ein GitHub Projekt namens </w:t>
       </w:r>
       <w:r>
         <w:rPr>
           <w:i/>
         </w:rPr>
-        <w:t>Zerocoin</w:t>
+        <w:t>Galilel-Project</w:t>
       </w:r>
       <w:r>
         <w:rPr>
           <w:i/>
           <w:vertAlign w:val="superscript"/>
         </w:rPr>
+        <w:t>2</w:t>
+      </w:r>
+      <w:r>
+        <w:t xml:space="preserve"> angelegt, in dem alle Entwicklungsschritte, inklusive des </w:t>
+      </w:r>
+      <w:r>
+        <w:t>Quelltexts</w:t>
+      </w:r>
+      <w:r>
+        <w:t xml:space="preserve">, in öffentlichen Repositorien nachvollzogen werden können und eine öffentliche </w:t>
+      </w:r>
+      <w:proofErr w:type="spellStart"/>
+      <w:r>
+        <w:rPr>
+          <w:i/>
+        </w:rPr>
+        <w:t>Know</w:t>
+      </w:r>
+      <w:proofErr w:type="spellEnd"/>
+      <w:r>
+        <w:rPr>
+          <w:i/>
+        </w:rPr>
+        <w:t xml:space="preserve"> </w:t>
+      </w:r>
+      <w:proofErr w:type="spellStart"/>
+      <w:r>
+        <w:rPr>
+          <w:i/>
+        </w:rPr>
+        <w:t>Your</w:t>
+      </w:r>
+      <w:proofErr w:type="spellEnd"/>
+      <w:r>
+        <w:rPr>
+          <w:i/>
+        </w:rPr>
+        <w:t xml:space="preserve"> Developer (KYD)</w:t>
+      </w:r>
+      <w:r>
+        <w:rPr>
+          <w:i/>
+          <w:vertAlign w:val="superscript"/>
+        </w:rPr>
+        <w:t>3</w:t>
+      </w:r>
+      <w:r>
+        <w:t xml:space="preserve"> Verifikation durchlaufen</w:t>
+      </w:r>
+      <w:r>
+        <w:t xml:space="preserve">. </w:t>
+      </w:r>
+      <w:r>
+        <w:t>Das Projekt nutzt hauptsächlich</w:t>
+      </w:r>
+      <w:r>
+        <w:t xml:space="preserve"> </w:t>
+      </w:r>
+      <w:r>
+        <w:rPr>
+          <w:i/>
+        </w:rPr>
+        <w:t>MIT</w:t>
+      </w:r>
+      <w:r>
+        <w:rPr>
+          <w:i/>
+          <w:vertAlign w:val="superscript"/>
+        </w:rPr>
+        <w:t>4</w:t>
+      </w:r>
+      <w:r>
+        <w:t xml:space="preserve">, </w:t>
+      </w:r>
+      <w:r>
+        <w:rPr>
+          <w:i/>
+        </w:rPr>
+        <w:t>GPLv3</w:t>
+      </w:r>
+      <w:r>
+        <w:rPr>
+          <w:i/>
+          <w:vertAlign w:val="superscript"/>
+        </w:rPr>
+        <w:t>5</w:t>
+      </w:r>
+      <w:r>
+        <w:t xml:space="preserve"> </w:t>
+      </w:r>
+      <w:r>
+        <w:t>u</w:t>
+      </w:r>
+      <w:r>
+        <w:t xml:space="preserve">nd </w:t>
+      </w:r>
+      <w:r>
+        <w:rPr>
+          <w:i/>
+        </w:rPr>
+        <w:t>CC-BY-NC 4.0</w:t>
+      </w:r>
+      <w:r>
+        <w:rPr>
+          <w:i/>
+          <w:vertAlign w:val="superscript"/>
+        </w:rPr>
+        <w:t>6</w:t>
+      </w:r>
+      <w:r>
+        <w:t xml:space="preserve"> </w:t>
+      </w:r>
+      <w:r>
+        <w:t>O</w:t>
+      </w:r>
+      <w:r>
+        <w:t xml:space="preserve">pen </w:t>
+      </w:r>
+      <w:r>
+        <w:t>S</w:t>
+      </w:r>
+      <w:r>
+        <w:t xml:space="preserve">ource and </w:t>
+      </w:r>
+      <w:r>
+        <w:t>O</w:t>
+      </w:r>
+      <w:r>
+        <w:t>pen</w:t>
+      </w:r>
+      <w:r>
+        <w:t>-</w:t>
+      </w:r>
+      <w:r>
+        <w:t xml:space="preserve">Content </w:t>
+      </w:r>
+      <w:r>
+        <w:t>Lizenzen</w:t>
+      </w:r>
+      <w:r>
+        <w:t xml:space="preserve">. </w:t>
+      </w:r>
+      <w:r>
+        <w:t>Die Übersetzungen und Lokalisierungen nutzen die</w:t>
+      </w:r>
+      <w:r>
+        <w:t xml:space="preserve"> </w:t>
+      </w:r>
+      <w:r>
+        <w:rPr>
+          <w:i/>
+        </w:rPr>
+        <w:t>Transifex</w:t>
+      </w:r>
+      <w:r>
+        <w:rPr>
+          <w:i/>
+          <w:vertAlign w:val="superscript"/>
+        </w:rPr>
+        <w:t>7</w:t>
+      </w:r>
+      <w:r>
+        <w:t xml:space="preserve"> Plattform.</w:t>
+      </w:r>
+    </w:p>
+    <w:p>
+      <w:pPr>
+        <w:pStyle w:val="berschrift1"/>
+      </w:pPr>
+      <w:bookmarkStart w:id="5" w:name="_Toc8305406"/>
+      <w:r>
+        <w:t>GALILEL COIN</w:t>
+      </w:r>
+      <w:bookmarkEnd w:id="5"/>
+    </w:p>
+    <w:p>
+      <w:pPr>
+        <w:rPr>
+          <w:lang w:val="en-US"/>
+        </w:rPr>
+      </w:pPr>
+      <w:r>
+        <w:t xml:space="preserve">Der </w:t>
+      </w:r>
+      <w:proofErr w:type="spellStart"/>
+      <w:r>
+        <w:t>Galilel</w:t>
+      </w:r>
+      <w:proofErr w:type="spellEnd"/>
+      <w:r>
+        <w:t xml:space="preserve"> </w:t>
+      </w:r>
+      <w:proofErr w:type="spellStart"/>
+      <w:r>
+        <w:t>Coin</w:t>
+      </w:r>
+      <w:proofErr w:type="spellEnd"/>
+      <w:r>
+        <w:t xml:space="preserve"> (GALI and </w:t>
+      </w:r>
+      <w:proofErr w:type="spellStart"/>
+      <w:r>
+        <w:t>zGALI</w:t>
+      </w:r>
+      <w:proofErr w:type="spellEnd"/>
+      <w:r>
+        <w:t>) is</w:t>
+      </w:r>
+      <w:r>
+        <w:t>t</w:t>
+      </w:r>
+      <w:r>
+        <w:t xml:space="preserve"> </w:t>
+      </w:r>
+      <w:r>
+        <w:t>eine</w:t>
+      </w:r>
+      <w:r>
+        <w:t xml:space="preserve"> </w:t>
+      </w:r>
+      <w:r>
+        <w:t>O</w:t>
+      </w:r>
+      <w:r>
+        <w:t>pen</w:t>
+      </w:r>
+      <w:r>
+        <w:t xml:space="preserve"> S</w:t>
+      </w:r>
+      <w:r>
+        <w:t xml:space="preserve">ource </w:t>
+      </w:r>
+      <w:r>
+        <w:t>öffentliche</w:t>
+      </w:r>
+      <w:r>
+        <w:t xml:space="preserve"> and private Proof-</w:t>
+      </w:r>
+      <w:proofErr w:type="spellStart"/>
+      <w:r>
+        <w:t>of</w:t>
+      </w:r>
+      <w:proofErr w:type="spellEnd"/>
+      <w:r>
+        <w:t xml:space="preserve">-Stake </w:t>
+      </w:r>
+      <w:r>
+        <w:t>Kryptwährung</w:t>
+      </w:r>
+      <w:r>
+        <w:t xml:space="preserve"> </w:t>
+      </w:r>
+      <w:r>
+        <w:t>für schnelle</w:t>
+      </w:r>
+      <w:r>
+        <w:t xml:space="preserve"> (</w:t>
+      </w:r>
+      <w:r>
+        <w:t>mithilfe von</w:t>
+      </w:r>
+      <w:r>
+        <w:t xml:space="preserve"> </w:t>
+      </w:r>
+      <w:proofErr w:type="spellStart"/>
+      <w:r>
+        <w:t>SwiftX</w:t>
+      </w:r>
+      <w:proofErr w:type="spellEnd"/>
+      <w:r>
+        <w:t>), private (</w:t>
+      </w:r>
+      <w:r>
+        <w:rPr>
+          <w:i/>
+        </w:rPr>
+        <w:t>Zerocoin</w:t>
+      </w:r>
+      <w:r>
+        <w:rPr>
+          <w:i/>
+          <w:vertAlign w:val="superscript"/>
+        </w:rPr>
         <w:t>8</w:t>
       </w:r>
       <w:r>
@@ -2335,8 +2296,8 @@
       <w:pPr>
         <w:pStyle w:val="berschrift1"/>
       </w:pPr>
-      <w:bookmarkStart w:id="5" w:name="_Toc735416"/>
-      <w:bookmarkStart w:id="6" w:name="_Toc8305407"/>
+      <w:bookmarkStart w:id="6" w:name="_Toc735416"/>
+      <w:bookmarkStart w:id="7" w:name="_Toc8305407"/>
       <w:r>
         <w:t>PROBLEM</w:t>
       </w:r>
@@ -2355,8 +2316,8 @@
       <w:r>
         <w:t>LÖSUNGEN</w:t>
       </w:r>
-      <w:bookmarkEnd w:id="5"/>
       <w:bookmarkEnd w:id="6"/>
+      <w:bookmarkEnd w:id="7"/>
     </w:p>
     <w:p>
       <w:pPr>
@@ -2438,7 +2399,7 @@
       <w:pPr>
         <w:pStyle w:val="berschrift1"/>
       </w:pPr>
-      <w:bookmarkStart w:id="7" w:name="_Toc8305408"/>
+      <w:bookmarkStart w:id="8" w:name="_Toc8305408"/>
       <w:r>
         <w:t>DYNAMI</w:t>
       </w:r>
@@ -2459,7 +2420,7 @@
       <w:r>
         <w:t>)</w:t>
       </w:r>
-      <w:bookmarkEnd w:id="7"/>
+      <w:bookmarkEnd w:id="8"/>
     </w:p>
     <w:p>
       <w:pPr>
@@ -2853,7 +2814,7 @@
       <w:pPr>
         <w:pStyle w:val="berschrift1"/>
       </w:pPr>
-      <w:bookmarkStart w:id="8" w:name="_Toc8305409"/>
+      <w:bookmarkStart w:id="9" w:name="_Toc8305409"/>
       <w:r>
         <w:lastRenderedPageBreak/>
         <w:t>NACHWEISBARE TRANSAKTIONEN</w:t>
@@ -2869,7 +2830,7 @@
       <w:r>
         <w:t>)</w:t>
       </w:r>
-      <w:bookmarkEnd w:id="8"/>
+      <w:bookmarkEnd w:id="9"/>
     </w:p>
     <w:p>
       <w:pPr>
@@ -3084,7 +3045,7 @@
       <w:pPr>
         <w:pStyle w:val="berschrift1"/>
       </w:pPr>
-      <w:bookmarkStart w:id="9" w:name="_Toc8305410"/>
+      <w:bookmarkStart w:id="10" w:name="_Toc8305410"/>
       <w:r>
         <w:lastRenderedPageBreak/>
         <w:t>HYBRID</w:t>
@@ -3106,7 +3067,7 @@
       <w:r>
         <w:t>)</w:t>
       </w:r>
-      <w:bookmarkEnd w:id="9"/>
+      <w:bookmarkEnd w:id="10"/>
     </w:p>
     <w:p>
       <w:pPr>
@@ -3932,7 +3893,7 @@
       <w:pPr>
         <w:pStyle w:val="berschrift1"/>
       </w:pPr>
-      <w:bookmarkStart w:id="10" w:name="_Toc8305411"/>
+      <w:bookmarkStart w:id="11" w:name="_Toc8305411"/>
       <w:r>
         <w:lastRenderedPageBreak/>
         <w:t>TERMINEINLAGEN</w:t>
@@ -3948,7 +3909,7 @@
       <w:r>
         <w:t>)</w:t>
       </w:r>
-      <w:bookmarkEnd w:id="10"/>
+      <w:bookmarkEnd w:id="11"/>
     </w:p>
     <w:p>
       <w:pPr>
@@ -4308,7 +4269,7 @@
       <w:pPr>
         <w:pStyle w:val="berschrift1"/>
       </w:pPr>
-      <w:bookmarkStart w:id="11" w:name="_Toc8305412"/>
+      <w:bookmarkStart w:id="12" w:name="_Toc8305412"/>
       <w:r>
         <w:rPr>
           <w:rStyle w:val="tlid-translation"/>
@@ -4327,7 +4288,7 @@
       <w:r>
         <w:t>)</w:t>
       </w:r>
-      <w:bookmarkEnd w:id="11"/>
+      <w:bookmarkEnd w:id="12"/>
     </w:p>
     <w:p>
       <w:pPr>
@@ -5261,7 +5222,7 @@
       <w:pPr>
         <w:pStyle w:val="berschrift1"/>
       </w:pPr>
-      <w:bookmarkStart w:id="12" w:name="_Toc8305413"/>
+      <w:bookmarkStart w:id="13" w:name="_Toc8305413"/>
       <w:r>
         <w:lastRenderedPageBreak/>
         <w:t>SOFORT-</w:t>
@@ -5280,7 +5241,7 @@
       <w:r>
         <w:t>)</w:t>
       </w:r>
-      <w:bookmarkEnd w:id="12"/>
+      <w:bookmarkEnd w:id="13"/>
     </w:p>
     <w:p>
       <w:pPr>
@@ -5726,12 +5687,12 @@
       <w:pPr>
         <w:pStyle w:val="berschrift1"/>
       </w:pPr>
-      <w:bookmarkStart w:id="13" w:name="_Toc8305414"/>
+      <w:bookmarkStart w:id="14" w:name="_Toc8305414"/>
       <w:r>
         <w:lastRenderedPageBreak/>
         <w:t>EIGENSCHAFTEN UND SPEZIFIKATIONEN</w:t>
       </w:r>
-      <w:bookmarkEnd w:id="13"/>
+      <w:bookmarkEnd w:id="14"/>
     </w:p>
     <w:tbl>
       <w:tblPr>
@@ -10627,14 +10588,14 @@
       <w:pPr>
         <w:pStyle w:val="berschrift1"/>
       </w:pPr>
-      <w:bookmarkStart w:id="14" w:name="_Toc735424"/>
-      <w:bookmarkStart w:id="15" w:name="_Toc8305415"/>
+      <w:bookmarkStart w:id="15" w:name="_Toc735424"/>
+      <w:bookmarkStart w:id="16" w:name="_Toc8305415"/>
       <w:r>
         <w:lastRenderedPageBreak/>
         <w:t>WETTBEWERBSANALYSE</w:t>
       </w:r>
-      <w:bookmarkEnd w:id="14"/>
       <w:bookmarkEnd w:id="15"/>
+      <w:bookmarkEnd w:id="16"/>
     </w:p>
     <w:p>
       <w:pPr>
@@ -14304,12 +14265,12 @@
       <w:pPr>
         <w:pStyle w:val="berschrift1"/>
       </w:pPr>
-      <w:bookmarkStart w:id="16" w:name="_Toc8305416"/>
+      <w:bookmarkStart w:id="17" w:name="_Toc8305416"/>
       <w:r>
         <w:lastRenderedPageBreak/>
         <w:t>ROADMAP</w:t>
       </w:r>
-      <w:bookmarkEnd w:id="16"/>
+      <w:bookmarkEnd w:id="17"/>
     </w:p>
     <w:p>
       <w:r>
@@ -15877,11 +15838,11 @@
       <w:pPr>
         <w:pStyle w:val="berschrift1"/>
       </w:pPr>
-      <w:bookmarkStart w:id="17" w:name="_Toc8305417"/>
+      <w:bookmarkStart w:id="18" w:name="_Toc8305417"/>
       <w:r>
         <w:t>HILFE</w:t>
       </w:r>
-      <w:bookmarkEnd w:id="17"/>
+      <w:bookmarkEnd w:id="18"/>
     </w:p>
     <w:p>
       <w:pPr>
@@ -15940,7 +15901,7 @@
       <w:pPr>
         <w:pStyle w:val="berschrift1"/>
       </w:pPr>
-      <w:bookmarkStart w:id="18" w:name="_Toc8305418"/>
+      <w:bookmarkStart w:id="19" w:name="_Toc8305418"/>
       <w:r>
         <w:lastRenderedPageBreak/>
         <w:t>WICHTIGE</w:t>
@@ -15948,7 +15909,7 @@
       <w:r>
         <w:t xml:space="preserve"> LINKS</w:t>
       </w:r>
-      <w:bookmarkEnd w:id="18"/>
+      <w:bookmarkEnd w:id="19"/>
     </w:p>
     <w:p>
       <w:pPr>
@@ -16362,7 +16323,7 @@
           <w:lang w:val="en-US"/>
         </w:rPr>
       </w:pPr>
-      <w:bookmarkStart w:id="19" w:name="_Toc8305419"/>
+      <w:bookmarkStart w:id="20" w:name="_Toc8305419"/>
       <w:r>
         <w:rPr>
           <w:b/>
@@ -16371,7 +16332,7 @@
         <w:lastRenderedPageBreak/>
         <w:t>ANHANG</w:t>
       </w:r>
-      <w:bookmarkEnd w:id="19"/>
+      <w:bookmarkEnd w:id="20"/>
     </w:p>
     <w:p>
       <w:pPr>
@@ -16908,8 +16869,6 @@
           <w:szCs w:val="26"/>
         </w:rPr>
       </w:pPr>
-      <w:bookmarkStart w:id="20" w:name="_GoBack"/>
-      <w:bookmarkEnd w:id="20"/>
     </w:p>
     <w:sectPr>
       <w:headerReference w:type="default" r:id="rId43"/>
@@ -19326,7 +19285,7 @@
 </file>
 
 <file path=customXml/itemProps1.xml><?xml version="1.0" encoding="utf-8"?>
-<ds:datastoreItem xmlns:ds="http://schemas.openxmlformats.org/officeDocument/2006/customXml" ds:itemID="{24604909-4B15-4C76-802B-7EB3752B1274}">
+<ds:datastoreItem xmlns:ds="http://schemas.openxmlformats.org/officeDocument/2006/customXml" ds:itemID="{57390ACD-9318-4821-8BAB-45C4DE9D5FDF}">
   <ds:schemaRefs>
     <ds:schemaRef ds:uri="http://schemas.openxmlformats.org/officeDocument/2006/bibliography"/>
   </ds:schemaRefs>

</xml_diff>